<commit_message>
update java and csharp examples (PRODUCTION=false)
</commit_message>
<xml_diff>
--- a/etc/doc/fr/JavaExample.docx
+++ b/etc/doc/fr/JavaExample.docx
@@ -390,7 +390,7 @@
                 <w:noProof/>
                 <w:webHidden/>
               </w:rPr>
-              <w:t>3</w:t>
+              <w:t>2</w:t>
             </w:r>
             <w:r>
               <w:rPr>
@@ -906,7 +906,7 @@
                 <w:noProof/>
                 <w:webHidden/>
               </w:rPr>
-              <w:t>6</w:t>
+              <w:t>5</w:t>
             </w:r>
             <w:r>
               <w:rPr>
@@ -4375,15 +4375,13 @@
         <w:pStyle w:val="code"/>
       </w:pPr>
       <w:r>
-        <w:t xml:space="preserve">Le Node va être responsable de la connexion avec la </w:t>
-      </w:r>
-      <w:proofErr w:type="spellStart"/>
-      <w:r>
-        <w:t>Blokchain</w:t>
-      </w:r>
-      <w:proofErr w:type="spellEnd"/>
-      <w:r>
-        <w:t xml:space="preserve">. </w:t>
+        <w:t>Le Node va être responsable de la connexion avec la Blo</w:t>
+      </w:r>
+      <w:r>
+        <w:t>c</w:t>
+      </w:r>
+      <w:r>
+        <w:t xml:space="preserve">kchain. </w:t>
       </w:r>
     </w:p>
     <w:p>
@@ -4433,30 +4431,6 @@
       <w:r>
         <w:t xml:space="preserve">. En effet, vous devez lancer votre client en passant le chemin d’un fichier de configuration. On verra plus tard le contenu de ce fichier.  </w:t>
       </w:r>
-    </w:p>
-    <w:p>
-      <w:pPr>
-        <w:pStyle w:val="code"/>
-      </w:pPr>
-      <w:r>
-        <w:t xml:space="preserve">Enfin, le </w:t>
-      </w:r>
-      <w:proofErr w:type="spellStart"/>
-      <w:r>
-        <w:t>properties</w:t>
-      </w:r>
-      <w:proofErr w:type="spellEnd"/>
-      <w:r>
-        <w:t xml:space="preserve"> va nous permettre de récupérer des informations</w:t>
-      </w:r>
-      <w:r>
-        <w:t xml:space="preserve"> depuis le fichier config. Nous verrons plus tard des précisions en expliquant le fichier config.</w:t>
-      </w:r>
-    </w:p>
-    <w:p>
-      <w:pPr>
-        <w:pStyle w:val="code"/>
-      </w:pPr>
     </w:p>
     <w:p>
       <w:pPr>
@@ -4471,6 +4445,7 @@
     <w:p/>
     <w:p>
       <w:r>
+        <w:lastRenderedPageBreak/>
         <w:t xml:space="preserve">Comme on a pu le voir précédemment, on doit passer deux classes de callbacks à l’objet Node. Le </w:t>
       </w:r>
       <w:proofErr w:type="spellStart"/>
@@ -4479,15 +4454,21 @@
       </w:r>
       <w:proofErr w:type="spellEnd"/>
       <w:r>
-        <w:t xml:space="preserve"> n’est pas utile pour un nœud ordinaire. Vous pouvez donc simplement créer une simple classe qui hérite de </w:t>
+        <w:t xml:space="preserve"> n’est pas utile pour un nœud ordinaire.</w:t>
+      </w:r>
+      <w:r>
+        <w:t xml:space="preserve"> On peut donc simplement passer la valeur </w:t>
       </w:r>
       <w:proofErr w:type="spellStart"/>
       <w:r>
-        <w:t>ServerCallback</w:t>
+        <w:t>null</w:t>
       </w:r>
       <w:proofErr w:type="spellEnd"/>
       <w:r>
-        <w:t xml:space="preserve">, sans rien mettre dans les méthodes. </w:t>
+        <w:t>.</w:t>
+      </w:r>
+      <w:r>
+        <w:t xml:space="preserve"> </w:t>
       </w:r>
     </w:p>
     <w:p>
@@ -4533,13 +4514,29 @@
       </w:r>
       <w:proofErr w:type="spellEnd"/>
       <w:r>
-        <w:t xml:space="preserve"> et </w:t>
+        <w:t xml:space="preserve">, </w:t>
       </w:r>
       <w:proofErr w:type="spellStart"/>
       <w:r>
+        <w:t>onJoined</w:t>
+      </w:r>
+      <w:proofErr w:type="spellEnd"/>
+      <w:r>
+        <w:t xml:space="preserve"> </w:t>
+      </w:r>
+      <w:proofErr w:type="gramStart"/>
+      <w:r>
+        <w:t xml:space="preserve">et </w:t>
+      </w:r>
+      <w:r>
+        <w:t xml:space="preserve"> </w:t>
+      </w:r>
+      <w:proofErr w:type="spellStart"/>
+      <w:r>
         <w:t>onNewCache</w:t>
       </w:r>
       <w:proofErr w:type="spellEnd"/>
+      <w:proofErr w:type="gramEnd"/>
       <w:r>
         <w:t>.</w:t>
       </w:r>
@@ -5214,16 +5211,20 @@
         <w:t>Il doit donc y avoir</w:t>
       </w:r>
       <w:r>
-        <w:t xml:space="preserve"> au minimum le code ci-dessous, et ensuite </w:t>
-      </w:r>
-      <w:r>
-        <w:t>ajouter des détails selon ce que vous souhaitez réaliser.</w:t>
+        <w:t xml:space="preserve"> au minimum le code ci-dessous</w:t>
+      </w:r>
+      <w:r>
+        <w:t> :</w:t>
       </w:r>
       <w:r>
         <w:t xml:space="preserve"> </w:t>
       </w:r>
     </w:p>
-    <w:p/>
+    <w:p>
+      <w:r>
+        <w:t xml:space="preserve">Vous pouvez ensuite y ajouter votre code métier pour réagir a de nouvelles transactions. </w:t>
+      </w:r>
+    </w:p>
     <w:p>
       <w:r>
         <w:rPr>
@@ -5977,10 +5978,12 @@
         <w:t xml:space="preserve"> sera appelée à chaque connexion / déconnexion avec l’un des Notary Nodes. </w:t>
       </w:r>
       <w:r>
-        <w:t>Il doit donc y avoir au minimum le code ci-dessous, et ensuite ajouter des détails selon ce que vous souhaitez réaliser.</w:t>
+        <w:t>Il doit donc y avoir au minimum le code ci-dessou</w:t>
+      </w:r>
+      <w:r>
+        <w:t>s :</w:t>
       </w:r>
     </w:p>
-    <w:p/>
     <w:p>
       <w:r>
         <w:rPr>
@@ -5989,13 +5992,13 @@
         <mc:AlternateContent>
           <mc:Choice Requires="wps">
             <w:drawing>
-              <wp:anchor distT="45720" distB="45720" distL="114300" distR="114300" simplePos="0" relativeHeight="251665408" behindDoc="0" locked="0" layoutInCell="1" allowOverlap="1" wp14:anchorId="138DFB00" wp14:editId="01FBF7D4">
+              <wp:anchor distT="45720" distB="45720" distL="114300" distR="114300" simplePos="0" relativeHeight="251665408" behindDoc="0" locked="0" layoutInCell="1" allowOverlap="1" wp14:anchorId="138DFB00" wp14:editId="17F9CAAE">
                 <wp:simplePos x="0" y="0"/>
                 <wp:positionH relativeFrom="margin">
                   <wp:align>right</wp:align>
                 </wp:positionH>
                 <wp:positionV relativeFrom="paragraph">
-                  <wp:posOffset>893285</wp:posOffset>
+                  <wp:posOffset>1492885</wp:posOffset>
                 </wp:positionV>
                 <wp:extent cx="5734050" cy="1404620"/>
                 <wp:effectExtent l="0" t="0" r="19050" b="21590"/>
@@ -6295,7 +6298,7 @@
           </mc:Choice>
           <mc:Fallback>
             <w:pict>
-              <v:shape w14:anchorId="138DFB00" id="Zone de texte 5" o:spid="_x0000_s1029" type="#_x0000_t202" style="position:absolute;margin-left:400.3pt;margin-top:70.35pt;width:451.5pt;height:110.6pt;z-index:251665408;visibility:visible;mso-wrap-style:square;mso-width-percent:0;mso-height-percent:200;mso-wrap-distance-left:9pt;mso-wrap-distance-top:3.6pt;mso-wrap-distance-right:9pt;mso-wrap-distance-bottom:3.6pt;mso-position-horizontal:right;mso-position-horizontal-relative:margin;mso-position-vertical:absolute;mso-position-vertical-relative:text;mso-width-percent:0;mso-height-percent:200;mso-width-relative:margin;mso-height-relative:margin;v-text-anchor:top" o:gfxdata="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" fillcolor="#e7e6e6 [3214]">
+              <v:shape w14:anchorId="138DFB00" id="Zone de texte 5" o:spid="_x0000_s1029" type="#_x0000_t202" style="position:absolute;margin-left:400.3pt;margin-top:117.55pt;width:451.5pt;height:110.6pt;z-index:251665408;visibility:visible;mso-wrap-style:square;mso-width-percent:0;mso-height-percent:200;mso-wrap-distance-left:9pt;mso-wrap-distance-top:3.6pt;mso-wrap-distance-right:9pt;mso-wrap-distance-bottom:3.6pt;mso-position-horizontal:right;mso-position-horizontal-relative:margin;mso-position-vertical:absolute;mso-position-vertical-relative:text;mso-width-percent:0;mso-height-percent:200;mso-width-relative:margin;mso-height-relative:margin;v-text-anchor:top" o:gfxdata="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" fillcolor="#e7e6e6 [3214]">
                 <v:textbox style="mso-fit-shape-to-text:t">
                   <w:txbxContent>
                     <w:p>
@@ -6567,21 +6570,27 @@
       <w:r>
         <w:t xml:space="preserve"> les caches seront créés au début de la connexion, lors de la synchronisation. On peut créer des callbacks pour chaque mémoire Cache. Dans cet exemple, un callback a été </w:t>
       </w:r>
+      <w:r>
+        <w:t>créé</w:t>
+      </w:r>
+      <w:r>
+        <w:t xml:space="preserve"> pour gérer les </w:t>
+      </w:r>
       <w:proofErr w:type="spellStart"/>
       <w:r>
-        <w:t>crée</w:t>
+        <w:t>smarts</w:t>
       </w:r>
       <w:proofErr w:type="spellEnd"/>
       <w:r>
-        <w:t xml:space="preserve"> pour gérer les </w:t>
+        <w:t xml:space="preserve"> </w:t>
       </w:r>
       <w:proofErr w:type="spellStart"/>
       <w:r>
-        <w:t>smarts</w:t>
+        <w:t>contracts</w:t>
       </w:r>
       <w:proofErr w:type="spellEnd"/>
       <w:r>
-        <w:t xml:space="preserve"> contracts. On souscrit alors à ce callback dans la fonction </w:t>
+        <w:t xml:space="preserve">. On souscrit alors à ce callback dans la fonction </w:t>
       </w:r>
       <w:proofErr w:type="spellStart"/>
       <w:r>
@@ -6592,20 +6601,356 @@
         <w:t xml:space="preserve"> : </w:t>
       </w:r>
     </w:p>
+    <w:p>
+      <w:bookmarkStart w:id="4" w:name="_Hlk99532911"/>
+      <w:r>
+        <w:rPr>
+          <w:noProof/>
+        </w:rPr>
+        <mc:AlternateContent>
+          <mc:Choice Requires="wps">
+            <w:drawing>
+              <wp:anchor distT="45720" distB="45720" distL="114300" distR="114300" simplePos="0" relativeHeight="251683840" behindDoc="0" locked="0" layoutInCell="1" allowOverlap="1" wp14:anchorId="2379B6C6" wp14:editId="25A774F6">
+                <wp:simplePos x="0" y="0"/>
+                <wp:positionH relativeFrom="margin">
+                  <wp:align>left</wp:align>
+                </wp:positionH>
+                <wp:positionV relativeFrom="paragraph">
+                  <wp:posOffset>984885</wp:posOffset>
+                </wp:positionV>
+                <wp:extent cx="5734050" cy="1404620"/>
+                <wp:effectExtent l="0" t="0" r="19050" b="25400"/>
+                <wp:wrapSquare wrapText="bothSides"/>
+                <wp:docPr id="9" name="Zone de texte 9"/>
+                <wp:cNvGraphicFramePr>
+                  <a:graphicFrameLocks xmlns:a="http://schemas.openxmlformats.org/drawingml/2006/main"/>
+                </wp:cNvGraphicFramePr>
+                <a:graphic xmlns:a="http://schemas.openxmlformats.org/drawingml/2006/main">
+                  <a:graphicData uri="http://schemas.microsoft.com/office/word/2010/wordprocessingShape">
+                    <wps:wsp>
+                      <wps:cNvSpPr txBox="1">
+                        <a:spLocks noChangeArrowheads="1"/>
+                      </wps:cNvSpPr>
+                      <wps:spPr bwMode="auto">
+                        <a:xfrm>
+                          <a:off x="0" y="0"/>
+                          <a:ext cx="5734050" cy="1404620"/>
+                        </a:xfrm>
+                        <a:prstGeom prst="rect">
+                          <a:avLst/>
+                        </a:prstGeom>
+                        <a:solidFill>
+                          <a:schemeClr val="bg2"/>
+                        </a:solidFill>
+                        <a:ln w="9525">
+                          <a:solidFill>
+                            <a:srgbClr val="000000"/>
+                          </a:solidFill>
+                          <a:miter lim="800000"/>
+                          <a:headEnd/>
+                          <a:tailEnd/>
+                        </a:ln>
+                      </wps:spPr>
+                      <wps:txbx>
+                        <w:txbxContent>
+                          <w:p>
+                            <w:pPr>
+                              <w:autoSpaceDE w:val="0"/>
+                              <w:autoSpaceDN w:val="0"/>
+                              <w:adjustRightInd w:val="0"/>
+                              <w:spacing w:after="0" w:line="240" w:lineRule="auto"/>
+                              <w:rPr>
+                                <w:rFonts w:ascii="Consolas" w:hAnsi="Consolas" w:cs="Consolas"/>
+                                <w:color w:val="000000"/>
+                                <w:sz w:val="20"/>
+                                <w:szCs w:val="20"/>
+                                <w:shd w:val="clear" w:color="auto" w:fill="E8F2FE"/>
+                                <w:lang w:val="en-US"/>
+                              </w:rPr>
+                            </w:pPr>
+                            <w:proofErr w:type="spellStart"/>
+                            <w:proofErr w:type="gramStart"/>
+                            <w:r>
+                              <w:rPr>
+                                <w:rFonts w:ascii="Consolas" w:hAnsi="Consolas" w:cs="Consolas"/>
+                                <w:color w:val="000000"/>
+                                <w:sz w:val="19"/>
+                                <w:szCs w:val="19"/>
+                                <w:lang w:val="en-US"/>
+                              </w:rPr>
+                              <w:t>client.getClone</w:t>
+                            </w:r>
+                            <w:proofErr w:type="spellEnd"/>
+                            <w:proofErr w:type="gramEnd"/>
+                            <w:r>
+                              <w:rPr>
+                                <w:rFonts w:ascii="Consolas" w:hAnsi="Consolas" w:cs="Consolas"/>
+                                <w:color w:val="000000"/>
+                                <w:sz w:val="19"/>
+                                <w:szCs w:val="19"/>
+                                <w:lang w:val="en-US"/>
+                              </w:rPr>
+                              <w:t>().</w:t>
+                            </w:r>
+                            <w:proofErr w:type="spellStart"/>
+                            <w:r>
+                              <w:rPr>
+                                <w:rFonts w:ascii="Consolas" w:hAnsi="Consolas" w:cs="Consolas"/>
+                                <w:color w:val="000000"/>
+                                <w:sz w:val="19"/>
+                                <w:szCs w:val="19"/>
+                                <w:lang w:val="en-US"/>
+                              </w:rPr>
+                              <w:t>onJoined</w:t>
+                            </w:r>
+                            <w:proofErr w:type="spellEnd"/>
+                            <w:r>
+                              <w:rPr>
+                                <w:rFonts w:ascii="Consolas" w:hAnsi="Consolas" w:cs="Consolas"/>
+                                <w:color w:val="000000"/>
+                                <w:sz w:val="19"/>
+                                <w:szCs w:val="19"/>
+                                <w:lang w:val="en-US"/>
+                              </w:rPr>
+                              <w:t>(</w:t>
+                            </w:r>
+                            <w:proofErr w:type="spellStart"/>
+                            <w:r>
+                              <w:rPr>
+                                <w:rFonts w:ascii="Consolas" w:hAnsi="Consolas" w:cs="Consolas"/>
+                                <w:color w:val="000000"/>
+                                <w:sz w:val="19"/>
+                                <w:szCs w:val="19"/>
+                                <w:lang w:val="en-US"/>
+                              </w:rPr>
+                              <w:t>sc</w:t>
+                            </w:r>
+                            <w:proofErr w:type="spellEnd"/>
+                            <w:r>
+                              <w:rPr>
+                                <w:rFonts w:ascii="Consolas" w:hAnsi="Consolas" w:cs="Consolas"/>
+                                <w:color w:val="000000"/>
+                                <w:sz w:val="19"/>
+                                <w:szCs w:val="19"/>
+                                <w:lang w:val="en-US"/>
+                              </w:rPr>
+                              <w:t xml:space="preserve">, </w:t>
+                            </w:r>
+                            <w:r>
+                              <w:rPr>
+                                <w:rFonts w:ascii="Consolas" w:hAnsi="Consolas" w:cs="Consolas"/>
+                                <w:color w:val="0000FF"/>
+                                <w:sz w:val="19"/>
+                                <w:szCs w:val="19"/>
+                                <w:lang w:val="en-US"/>
+                              </w:rPr>
+                              <w:t>false</w:t>
+                            </w:r>
+                            <w:r>
+                              <w:rPr>
+                                <w:rFonts w:ascii="Consolas" w:hAnsi="Consolas" w:cs="Consolas"/>
+                                <w:color w:val="000000"/>
+                                <w:sz w:val="19"/>
+                                <w:szCs w:val="19"/>
+                                <w:lang w:val="en-US"/>
+                              </w:rPr>
+                              <w:t>);</w:t>
+                            </w:r>
+                          </w:p>
+                        </w:txbxContent>
+                      </wps:txbx>
+                      <wps:bodyPr rot="0" vert="horz" wrap="square" lIns="91440" tIns="45720" rIns="91440" bIns="45720" anchor="t" anchorCtr="0">
+                        <a:spAutoFit/>
+                      </wps:bodyPr>
+                    </wps:wsp>
+                  </a:graphicData>
+                </a:graphic>
+                <wp14:sizeRelH relativeFrom="margin">
+                  <wp14:pctWidth>0</wp14:pctWidth>
+                </wp14:sizeRelH>
+                <wp14:sizeRelV relativeFrom="margin">
+                  <wp14:pctHeight>20000</wp14:pctHeight>
+                </wp14:sizeRelV>
+              </wp:anchor>
+            </w:drawing>
+          </mc:Choice>
+          <mc:Fallback>
+            <w:pict>
+              <v:shapetype w14:anchorId="2379B6C6" id="_x0000_t202" coordsize="21600,21600" o:spt="202" path="m,l,21600r21600,l21600,xe">
+                <v:stroke joinstyle="miter"/>
+                <v:path gradientshapeok="t" o:connecttype="rect"/>
+              </v:shapetype>
+              <v:shape id="Zone de texte 9" o:spid="_x0000_s1030" type="#_x0000_t202" style="position:absolute;margin-left:0;margin-top:77.55pt;width:451.5pt;height:110.6pt;z-index:251683840;visibility:visible;mso-wrap-style:square;mso-width-percent:0;mso-height-percent:200;mso-wrap-distance-left:9pt;mso-wrap-distance-top:3.6pt;mso-wrap-distance-right:9pt;mso-wrap-distance-bottom:3.6pt;mso-position-horizontal:left;mso-position-horizontal-relative:margin;mso-position-vertical:absolute;mso-position-vertical-relative:text;mso-width-percent:0;mso-height-percent:200;mso-width-relative:margin;mso-height-relative:margin;v-text-anchor:top" o:gfxdata="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" fillcolor="#e7e6e6 [3214]">
+                <v:textbox style="mso-fit-shape-to-text:t">
+                  <w:txbxContent>
+                    <w:p>
+                      <w:pPr>
+                        <w:autoSpaceDE w:val="0"/>
+                        <w:autoSpaceDN w:val="0"/>
+                        <w:adjustRightInd w:val="0"/>
+                        <w:spacing w:after="0" w:line="240" w:lineRule="auto"/>
+                        <w:rPr>
+                          <w:rFonts w:ascii="Consolas" w:hAnsi="Consolas" w:cs="Consolas"/>
+                          <w:color w:val="000000"/>
+                          <w:sz w:val="20"/>
+                          <w:szCs w:val="20"/>
+                          <w:shd w:val="clear" w:color="auto" w:fill="E8F2FE"/>
+                          <w:lang w:val="en-US"/>
+                        </w:rPr>
+                      </w:pPr>
+                      <w:proofErr w:type="spellStart"/>
+                      <w:proofErr w:type="gramStart"/>
+                      <w:r>
+                        <w:rPr>
+                          <w:rFonts w:ascii="Consolas" w:hAnsi="Consolas" w:cs="Consolas"/>
+                          <w:color w:val="000000"/>
+                          <w:sz w:val="19"/>
+                          <w:szCs w:val="19"/>
+                          <w:lang w:val="en-US"/>
+                        </w:rPr>
+                        <w:t>client.getClone</w:t>
+                      </w:r>
+                      <w:proofErr w:type="spellEnd"/>
+                      <w:proofErr w:type="gramEnd"/>
+                      <w:r>
+                        <w:rPr>
+                          <w:rFonts w:ascii="Consolas" w:hAnsi="Consolas" w:cs="Consolas"/>
+                          <w:color w:val="000000"/>
+                          <w:sz w:val="19"/>
+                          <w:szCs w:val="19"/>
+                          <w:lang w:val="en-US"/>
+                        </w:rPr>
+                        <w:t>().</w:t>
+                      </w:r>
+                      <w:proofErr w:type="spellStart"/>
+                      <w:r>
+                        <w:rPr>
+                          <w:rFonts w:ascii="Consolas" w:hAnsi="Consolas" w:cs="Consolas"/>
+                          <w:color w:val="000000"/>
+                          <w:sz w:val="19"/>
+                          <w:szCs w:val="19"/>
+                          <w:lang w:val="en-US"/>
+                        </w:rPr>
+                        <w:t>onJoined</w:t>
+                      </w:r>
+                      <w:proofErr w:type="spellEnd"/>
+                      <w:r>
+                        <w:rPr>
+                          <w:rFonts w:ascii="Consolas" w:hAnsi="Consolas" w:cs="Consolas"/>
+                          <w:color w:val="000000"/>
+                          <w:sz w:val="19"/>
+                          <w:szCs w:val="19"/>
+                          <w:lang w:val="en-US"/>
+                        </w:rPr>
+                        <w:t>(</w:t>
+                      </w:r>
+                      <w:proofErr w:type="spellStart"/>
+                      <w:r>
+                        <w:rPr>
+                          <w:rFonts w:ascii="Consolas" w:hAnsi="Consolas" w:cs="Consolas"/>
+                          <w:color w:val="000000"/>
+                          <w:sz w:val="19"/>
+                          <w:szCs w:val="19"/>
+                          <w:lang w:val="en-US"/>
+                        </w:rPr>
+                        <w:t>sc</w:t>
+                      </w:r>
+                      <w:proofErr w:type="spellEnd"/>
+                      <w:r>
+                        <w:rPr>
+                          <w:rFonts w:ascii="Consolas" w:hAnsi="Consolas" w:cs="Consolas"/>
+                          <w:color w:val="000000"/>
+                          <w:sz w:val="19"/>
+                          <w:szCs w:val="19"/>
+                          <w:lang w:val="en-US"/>
+                        </w:rPr>
+                        <w:t xml:space="preserve">, </w:t>
+                      </w:r>
+                      <w:r>
+                        <w:rPr>
+                          <w:rFonts w:ascii="Consolas" w:hAnsi="Consolas" w:cs="Consolas"/>
+                          <w:color w:val="0000FF"/>
+                          <w:sz w:val="19"/>
+                          <w:szCs w:val="19"/>
+                          <w:lang w:val="en-US"/>
+                        </w:rPr>
+                        <w:t>false</w:t>
+                      </w:r>
+                      <w:r>
+                        <w:rPr>
+                          <w:rFonts w:ascii="Consolas" w:hAnsi="Consolas" w:cs="Consolas"/>
+                          <w:color w:val="000000"/>
+                          <w:sz w:val="19"/>
+                          <w:szCs w:val="19"/>
+                          <w:lang w:val="en-US"/>
+                        </w:rPr>
+                        <w:t>);</w:t>
+                      </w:r>
+                    </w:p>
+                  </w:txbxContent>
+                </v:textbox>
+                <w10:wrap type="square" anchorx="margin"/>
+              </v:shape>
+            </w:pict>
+          </mc:Fallback>
+        </mc:AlternateContent>
+      </w:r>
+      <w:r>
+        <w:t xml:space="preserve">La fonction </w:t>
+      </w:r>
+      <w:proofErr w:type="spellStart"/>
+      <w:r>
+        <w:t>onJoined</w:t>
+      </w:r>
+      <w:proofErr w:type="spellEnd"/>
+      <w:r>
+        <w:t xml:space="preserve"> est appelée </w:t>
+      </w:r>
+      <w:proofErr w:type="gramStart"/>
+      <w:r>
+        <w:t>a</w:t>
+      </w:r>
+      <w:proofErr w:type="gramEnd"/>
+      <w:r>
+        <w:t xml:space="preserve"> chaque fois que l’établissement d’une connexion cryptée avec un </w:t>
+      </w:r>
+      <w:proofErr w:type="spellStart"/>
+      <w:r>
+        <w:t>notary</w:t>
+      </w:r>
+      <w:proofErr w:type="spellEnd"/>
+      <w:r>
+        <w:t xml:space="preserve"> </w:t>
+      </w:r>
+      <w:proofErr w:type="spellStart"/>
+      <w:r>
+        <w:t>node</w:t>
+      </w:r>
+      <w:proofErr w:type="spellEnd"/>
+      <w:r>
+        <w:t xml:space="preserve"> est établie. Il faut au minimum y ajouter ce code : </w:t>
+      </w:r>
+    </w:p>
+    <w:bookmarkEnd w:id="4"/>
     <w:p/>
     <w:p>
       <w:pPr>
         <w:pStyle w:val="Titre2"/>
       </w:pPr>
-      <w:bookmarkStart w:id="4" w:name="_Toc95262137"/>
+      <w:bookmarkStart w:id="5" w:name="_Toc95262137"/>
       <w:proofErr w:type="spellStart"/>
       <w:r>
         <w:t>Smarts</w:t>
       </w:r>
       <w:proofErr w:type="spellEnd"/>
       <w:r>
-        <w:t xml:space="preserve"> Contracts</w:t>
-      </w:r>
+        <w:t xml:space="preserve"> </w:t>
+      </w:r>
+      <w:proofErr w:type="spellStart"/>
+      <w:r>
+        <w:t>Contracts</w:t>
+      </w:r>
+      <w:proofErr w:type="spellEnd"/>
       <w:r>
         <w:t xml:space="preserve"> (</w:t>
       </w:r>
@@ -6623,7 +6968,7 @@
       <w:r>
         <w:t>)</w:t>
       </w:r>
-      <w:bookmarkEnd w:id="4"/>
+      <w:bookmarkEnd w:id="5"/>
     </w:p>
     <w:p/>
     <w:p>
@@ -6636,15 +6981,31 @@
       </w:r>
       <w:proofErr w:type="spellEnd"/>
       <w:r>
-        <w:t xml:space="preserve"> contracts sont stockés sur git mais validés par la Blockchain Kalima. Toute la gestion de ces </w:t>
+        <w:t xml:space="preserve"> </w:t>
       </w:r>
       <w:proofErr w:type="spellStart"/>
       <w:r>
+        <w:t>contracts</w:t>
+      </w:r>
+      <w:proofErr w:type="spellEnd"/>
+      <w:r>
+        <w:t xml:space="preserve"> sont stockés sur git mais validés par la Blockchain Kalima. Toute la gestion de ces </w:t>
+      </w:r>
+      <w:proofErr w:type="spellStart"/>
+      <w:r>
         <w:t>smarts</w:t>
       </w:r>
       <w:proofErr w:type="spellEnd"/>
       <w:r>
-        <w:t xml:space="preserve"> contracts e</w:t>
+        <w:t xml:space="preserve"> </w:t>
+      </w:r>
+      <w:proofErr w:type="spellStart"/>
+      <w:r>
+        <w:t>contracts</w:t>
+      </w:r>
+      <w:proofErr w:type="spellEnd"/>
+      <w:r>
+        <w:t xml:space="preserve"> e</w:t>
       </w:r>
       <w:r>
         <w:t>s</w:t>
@@ -6658,7 +7019,15 @@
       </w:r>
       <w:proofErr w:type="spellEnd"/>
       <w:r>
-        <w:t xml:space="preserve"> contracts depuis notre Node, il suffit de fournir les informations de connexion (identifiant, mot de passe) d’un compte autorisé sur le répertoire git </w:t>
+        <w:t xml:space="preserve"> </w:t>
+      </w:r>
+      <w:proofErr w:type="spellStart"/>
+      <w:r>
+        <w:t>contracts</w:t>
+      </w:r>
+      <w:proofErr w:type="spellEnd"/>
+      <w:r>
+        <w:t xml:space="preserve"> depuis notre Node, il suffit de fournir les informations de connexion (identifiant, mot de passe) d’un compte autorisé sur le répertoire git </w:t>
       </w:r>
       <w:r>
         <w:t>où</w:t>
@@ -6672,28 +7041,15 @@
       </w:r>
       <w:proofErr w:type="spellEnd"/>
       <w:r>
-        <w:t xml:space="preserve"> contracts.</w:t>
-      </w:r>
-    </w:p>
-    <w:p>
-      <w:r>
-        <w:t xml:space="preserve">Si vous souhaitez ajouter votre propre smart </w:t>
+        <w:t xml:space="preserve"> </w:t>
       </w:r>
       <w:proofErr w:type="spellStart"/>
       <w:r>
-        <w:t>contract</w:t>
+        <w:t>contracts</w:t>
       </w:r>
       <w:proofErr w:type="spellEnd"/>
       <w:r>
-        <w:t xml:space="preserve">, il vous faudra alors nous contacter pour que nous puissions l’ajouter sur le git privé validé par la </w:t>
-      </w:r>
-      <w:proofErr w:type="spellStart"/>
-      <w:r>
-        <w:t>BlockChain</w:t>
-      </w:r>
-      <w:proofErr w:type="spellEnd"/>
-      <w:r>
-        <w:t xml:space="preserve"> Kalima.</w:t>
+        <w:t>.</w:t>
       </w:r>
     </w:p>
     <w:p>
@@ -6957,21 +7313,8 @@
                                 <w:shd w:val="clear" w:color="auto" w:fill="E8F2FE"/>
                                 <w:lang w:val="en-GB"/>
                               </w:rPr>
-                              <w:t>()</w:t>
-                            </w:r>
-                            <w:proofErr w:type="gramStart"/>
-                            <w:r>
-                              <w:rPr>
-                                <w:rFonts w:ascii="Consolas" w:hAnsi="Consolas" w:cs="Consolas"/>
-                                <w:color w:val="000000"/>
-                                <w:sz w:val="20"/>
-                                <w:szCs w:val="20"/>
-                                <w:shd w:val="clear" w:color="auto" w:fill="E8F2FE"/>
-                                <w:lang w:val="en-GB"/>
-                              </w:rPr>
-                              <w:t>);</w:t>
-                            </w:r>
-                            <w:proofErr w:type="gramEnd"/>
+                              <w:t>());</w:t>
+                            </w:r>
                           </w:p>
                         </w:txbxContent>
                       </wps:txbx>
@@ -7205,21 +7548,8 @@
                           <w:shd w:val="clear" w:color="auto" w:fill="E8F2FE"/>
                           <w:lang w:val="en-GB"/>
                         </w:rPr>
-                        <w:t>()</w:t>
-                      </w:r>
-                      <w:proofErr w:type="gramStart"/>
-                      <w:r>
-                        <w:rPr>
-                          <w:rFonts w:ascii="Consolas" w:hAnsi="Consolas" w:cs="Consolas"/>
-                          <w:color w:val="000000"/>
-                          <w:sz w:val="20"/>
-                          <w:szCs w:val="20"/>
-                          <w:shd w:val="clear" w:color="auto" w:fill="E8F2FE"/>
-                          <w:lang w:val="en-GB"/>
-                        </w:rPr>
-                        <w:t>);</w:t>
-                      </w:r>
-                      <w:proofErr w:type="gramEnd"/>
+                        <w:t>());</w:t>
+                      </w:r>
                     </w:p>
                   </w:txbxContent>
                 </v:textbox>
@@ -7553,7 +7883,6 @@
                               </w:rPr>
                               <w:tab/>
                             </w:r>
-                            <w:proofErr w:type="gramStart"/>
                             <w:r>
                               <w:rPr>
                                 <w:rFonts w:ascii="Consolas" w:hAnsi="Consolas" w:cs="Consolas"/>
@@ -7576,7 +7905,6 @@
                               </w:rPr>
                               <w:t>;</w:t>
                             </w:r>
-                            <w:proofErr w:type="gramEnd"/>
                           </w:p>
                           <w:p>
                             <w:pPr>
@@ -8435,7 +8763,6 @@
                               </w:rPr>
                               <w:t>result</w:t>
                             </w:r>
-                            <w:proofErr w:type="gramStart"/>
                             <w:r>
                               <w:rPr>
                                 <w:rFonts w:ascii="Consolas" w:hAnsi="Consolas" w:cs="Consolas"/>
@@ -8446,7 +8773,6 @@
                               </w:rPr>
                               <w:t>);</w:t>
                             </w:r>
-                            <w:proofErr w:type="gramEnd"/>
                           </w:p>
                           <w:p>
                             <w:pPr>
@@ -9087,7 +9413,6 @@
                         </w:rPr>
                         <w:tab/>
                       </w:r>
-                      <w:proofErr w:type="gramStart"/>
                       <w:r>
                         <w:rPr>
                           <w:rFonts w:ascii="Consolas" w:hAnsi="Consolas" w:cs="Consolas"/>
@@ -9110,7 +9435,6 @@
                         </w:rPr>
                         <w:t>;</w:t>
                       </w:r>
-                      <w:proofErr w:type="gramEnd"/>
                     </w:p>
                     <w:p>
                       <w:pPr>
@@ -9969,7 +10293,6 @@
                         </w:rPr>
                         <w:t>result</w:t>
                       </w:r>
-                      <w:proofErr w:type="gramStart"/>
                       <w:r>
                         <w:rPr>
                           <w:rFonts w:ascii="Consolas" w:hAnsi="Consolas" w:cs="Consolas"/>
@@ -9980,7 +10303,6 @@
                         </w:rPr>
                         <w:t>);</w:t>
                       </w:r>
-                      <w:proofErr w:type="gramEnd"/>
                     </w:p>
                     <w:p>
                       <w:pPr>
@@ -10432,7 +10754,15 @@
       </w:r>
       <w:proofErr w:type="spellEnd"/>
       <w:r>
-        <w:t>, le node va lancer le script </w:t>
+        <w:t xml:space="preserve">, le </w:t>
+      </w:r>
+      <w:proofErr w:type="spellStart"/>
+      <w:r>
+        <w:t>node</w:t>
+      </w:r>
+      <w:proofErr w:type="spellEnd"/>
+      <w:r>
+        <w:t xml:space="preserve"> va lancer le script </w:t>
       </w:r>
       <w:proofErr w:type="spellStart"/>
       <w:r>
@@ -10492,11 +10822,11 @@
       <w:pPr>
         <w:pStyle w:val="Titre1"/>
       </w:pPr>
-      <w:bookmarkStart w:id="5" w:name="_Toc95262138"/>
+      <w:bookmarkStart w:id="6" w:name="_Toc95262138"/>
       <w:r>
         <w:t>Fichier de configuration</w:t>
       </w:r>
-      <w:bookmarkEnd w:id="5"/>
+      <w:bookmarkEnd w:id="6"/>
     </w:p>
     <w:p>
       <w:r>
@@ -10562,35 +10892,26 @@
                                 <w:lang w:val="en-GB"/>
                               </w:rPr>
                             </w:pPr>
+                            <w:r>
+                              <w:rPr>
+                                <w:rFonts w:ascii="Consolas" w:hAnsi="Consolas" w:cs="Consolas"/>
+                                <w:sz w:val="20"/>
+                                <w:szCs w:val="20"/>
+                                <w:lang w:val="en-GB"/>
+                              </w:rPr>
+                              <w:t xml:space="preserve">NODE_NAME=Node </w:t>
+                            </w:r>
                             <w:proofErr w:type="spellStart"/>
                             <w:r>
                               <w:rPr>
                                 <w:rFonts w:ascii="Consolas" w:hAnsi="Consolas" w:cs="Consolas"/>
-                                <w:sz w:val="20"/>
-                                <w:szCs w:val="20"/>
-                                <w:lang w:val="en-GB"/>
-                              </w:rPr>
-                              <w:t>LedgerName</w:t>
-                            </w:r>
-                            <w:proofErr w:type="spellEnd"/>
-                            <w:r>
-                              <w:rPr>
-                                <w:rFonts w:ascii="Consolas" w:hAnsi="Consolas" w:cs="Consolas"/>
-                                <w:sz w:val="20"/>
-                                <w:szCs w:val="20"/>
-                                <w:lang w:val="en-GB"/>
-                              </w:rPr>
-                              <w:t>=</w:t>
-                            </w:r>
-                            <w:proofErr w:type="spellStart"/>
-                            <w:r>
-                              <w:rPr>
-                                <w:rFonts w:ascii="Consolas" w:hAnsi="Consolas" w:cs="Consolas"/>
-                                <w:sz w:val="20"/>
-                                <w:szCs w:val="20"/>
-                                <w:lang w:val="en-GB"/>
-                              </w:rPr>
-                              <w:t>KalimaLedger</w:t>
+                                <w:color w:val="000000"/>
+                                <w:sz w:val="20"/>
+                                <w:szCs w:val="20"/>
+                                <w:u w:val="single"/>
+                                <w:lang w:val="en-GB"/>
+                              </w:rPr>
+                              <w:t>Exemple</w:t>
                             </w:r>
                             <w:proofErr w:type="spellEnd"/>
                           </w:p>
@@ -10614,7 +10935,30 @@
                                 <w:szCs w:val="20"/>
                                 <w:lang w:val="en-GB"/>
                               </w:rPr>
-                              <w:t xml:space="preserve">NODE_NAME=Node </w:t>
+                              <w:t>NotariesList=167.86.124.188:9090,62.171.130.233:9090,62.171.131.157:9090,144.91.108.243:9090</w:t>
+                            </w:r>
+                          </w:p>
+                          <w:p>
+                            <w:pPr>
+                              <w:autoSpaceDE w:val="0"/>
+                              <w:autoSpaceDN w:val="0"/>
+                              <w:adjustRightInd w:val="0"/>
+                              <w:spacing w:after="0" w:line="240" w:lineRule="auto"/>
+                              <w:rPr>
+                                <w:rFonts w:ascii="Consolas" w:hAnsi="Consolas" w:cs="Consolas"/>
+                                <w:sz w:val="20"/>
+                                <w:szCs w:val="20"/>
+                                <w:lang w:val="en-GB"/>
+                              </w:rPr>
+                            </w:pPr>
+                            <w:r>
+                              <w:rPr>
+                                <w:rFonts w:ascii="Consolas" w:hAnsi="Consolas" w:cs="Consolas"/>
+                                <w:sz w:val="20"/>
+                                <w:szCs w:val="20"/>
+                                <w:lang w:val="en-GB"/>
+                              </w:rPr>
+                              <w:t>FILES_PATH=/home/</w:t>
                             </w:r>
                             <w:proofErr w:type="spellStart"/>
                             <w:r>
@@ -10626,7 +10970,49 @@
                                 <w:u w:val="single"/>
                                 <w:lang w:val="en-GB"/>
                               </w:rPr>
-                              <w:t>Exemple</w:t>
+                              <w:t>rcs</w:t>
+                            </w:r>
+                            <w:proofErr w:type="spellEnd"/>
+                            <w:r>
+                              <w:rPr>
+                                <w:rFonts w:ascii="Consolas" w:hAnsi="Consolas" w:cs="Consolas"/>
+                                <w:sz w:val="20"/>
+                                <w:szCs w:val="20"/>
+                                <w:lang w:val="en-GB"/>
+                              </w:rPr>
+                              <w:t>/</w:t>
+                            </w:r>
+                            <w:proofErr w:type="spellStart"/>
+                            <w:r>
+                              <w:rPr>
+                                <w:rFonts w:ascii="Consolas" w:hAnsi="Consolas" w:cs="Consolas"/>
+                                <w:color w:val="000000"/>
+                                <w:sz w:val="20"/>
+                                <w:szCs w:val="20"/>
+                                <w:u w:val="single"/>
+                                <w:lang w:val="en-GB"/>
+                              </w:rPr>
+                              <w:t>jit</w:t>
+                            </w:r>
+                            <w:proofErr w:type="spellEnd"/>
+                            <w:r>
+                              <w:rPr>
+                                <w:rFonts w:ascii="Consolas" w:hAnsi="Consolas" w:cs="Consolas"/>
+                                <w:sz w:val="20"/>
+                                <w:szCs w:val="20"/>
+                                <w:lang w:val="en-GB"/>
+                              </w:rPr>
+                              <w:t>/</w:t>
+                            </w:r>
+                            <w:proofErr w:type="spellStart"/>
+                            <w:r>
+                              <w:rPr>
+                                <w:rFonts w:ascii="Consolas" w:hAnsi="Consolas" w:cs="Consolas"/>
+                                <w:sz w:val="20"/>
+                                <w:szCs w:val="20"/>
+                                <w:lang w:val="en-GB"/>
+                              </w:rPr>
+                              <w:t>KalimaExample</w:t>
                             </w:r>
                             <w:proofErr w:type="spellEnd"/>
                           </w:p>
@@ -10643,63 +11029,15 @@
                                 <w:lang w:val="en-GB"/>
                               </w:rPr>
                             </w:pPr>
-                          </w:p>
-                          <w:p>
-                            <w:pPr>
-                              <w:autoSpaceDE w:val="0"/>
-                              <w:autoSpaceDN w:val="0"/>
-                              <w:adjustRightInd w:val="0"/>
-                              <w:spacing w:after="0" w:line="240" w:lineRule="auto"/>
-                              <w:rPr>
-                                <w:rFonts w:ascii="Consolas" w:hAnsi="Consolas" w:cs="Consolas"/>
-                                <w:sz w:val="20"/>
-                                <w:szCs w:val="20"/>
-                                <w:lang w:val="en-GB"/>
-                              </w:rPr>
-                            </w:pPr>
-                            <w:r>
-                              <w:rPr>
-                                <w:rFonts w:ascii="Consolas" w:hAnsi="Consolas" w:cs="Consolas"/>
-                                <w:sz w:val="20"/>
-                                <w:szCs w:val="20"/>
-                                <w:lang w:val="en-GB"/>
-                              </w:rPr>
-                              <w:t>NotariesList=167.86.124.188:9090,62.171.130.233:9090,62.171.131.157:9090,144.91.108.243:9090</w:t>
-                            </w:r>
-                          </w:p>
-                          <w:p>
-                            <w:pPr>
-                              <w:autoSpaceDE w:val="0"/>
-                              <w:autoSpaceDN w:val="0"/>
-                              <w:adjustRightInd w:val="0"/>
-                              <w:spacing w:after="0" w:line="240" w:lineRule="auto"/>
-                              <w:rPr>
-                                <w:rFonts w:ascii="Consolas" w:hAnsi="Consolas" w:cs="Consolas"/>
-                                <w:sz w:val="20"/>
-                                <w:szCs w:val="20"/>
-                                <w:lang w:val="en-GB"/>
-                              </w:rPr>
-                            </w:pPr>
-                            <w:r>
-                              <w:rPr>
-                                <w:rFonts w:ascii="Consolas" w:hAnsi="Consolas" w:cs="Consolas"/>
-                                <w:sz w:val="20"/>
-                                <w:szCs w:val="20"/>
-                                <w:lang w:val="en-GB"/>
-                              </w:rPr>
-                              <w:t>FILES_PATH=/home/</w:t>
-                            </w:r>
                             <w:proofErr w:type="spellStart"/>
                             <w:r>
                               <w:rPr>
                                 <w:rFonts w:ascii="Consolas" w:hAnsi="Consolas" w:cs="Consolas"/>
-                                <w:color w:val="000000"/>
-                                <w:sz w:val="20"/>
-                                <w:szCs w:val="20"/>
-                                <w:u w:val="single"/>
-                                <w:lang w:val="en-GB"/>
-                              </w:rPr>
-                              <w:t>rcs</w:t>
+                                <w:sz w:val="20"/>
+                                <w:szCs w:val="20"/>
+                                <w:lang w:val="en-GB"/>
+                              </w:rPr>
+                              <w:t>SerialId</w:t>
                             </w:r>
                             <w:proofErr w:type="spellEnd"/>
                             <w:r>
@@ -10709,39 +11047,17 @@
                                 <w:szCs w:val="20"/>
                                 <w:lang w:val="en-GB"/>
                               </w:rPr>
-                              <w:t>/</w:t>
+                              <w:t>=</w:t>
                             </w:r>
                             <w:proofErr w:type="spellStart"/>
                             <w:r>
                               <w:rPr>
                                 <w:rFonts w:ascii="Consolas" w:hAnsi="Consolas" w:cs="Consolas"/>
-                                <w:color w:val="000000"/>
-                                <w:sz w:val="20"/>
-                                <w:szCs w:val="20"/>
-                                <w:u w:val="single"/>
-                                <w:lang w:val="en-GB"/>
-                              </w:rPr>
-                              <w:t>jit</w:t>
-                            </w:r>
-                            <w:proofErr w:type="spellEnd"/>
-                            <w:r>
-                              <w:rPr>
-                                <w:rFonts w:ascii="Consolas" w:hAnsi="Consolas" w:cs="Consolas"/>
-                                <w:sz w:val="20"/>
-                                <w:szCs w:val="20"/>
-                                <w:lang w:val="en-GB"/>
-                              </w:rPr>
-                              <w:t>/</w:t>
-                            </w:r>
-                            <w:proofErr w:type="spellStart"/>
-                            <w:r>
-                              <w:rPr>
-                                <w:rFonts w:ascii="Consolas" w:hAnsi="Consolas" w:cs="Consolas"/>
-                                <w:sz w:val="20"/>
-                                <w:szCs w:val="20"/>
-                                <w:lang w:val="en-GB"/>
-                              </w:rPr>
-                              <w:t>KalimaExample</w:t>
+                                <w:sz w:val="20"/>
+                                <w:szCs w:val="20"/>
+                                <w:lang w:val="en-GB"/>
+                              </w:rPr>
+                              <w:t>PCTuto</w:t>
                             </w:r>
                             <w:proofErr w:type="spellEnd"/>
                           </w:p>
@@ -10758,37 +11074,15 @@
                                 <w:lang w:val="en-GB"/>
                               </w:rPr>
                             </w:pPr>
-                            <w:proofErr w:type="spellStart"/>
-                            <w:r>
-                              <w:rPr>
-                                <w:rFonts w:ascii="Consolas" w:hAnsi="Consolas" w:cs="Consolas"/>
-                                <w:sz w:val="20"/>
-                                <w:szCs w:val="20"/>
-                                <w:lang w:val="en-GB"/>
-                              </w:rPr>
-                              <w:t>SerialId</w:t>
-                            </w:r>
-                            <w:proofErr w:type="spellEnd"/>
-                            <w:r>
-                              <w:rPr>
-                                <w:rFonts w:ascii="Consolas" w:hAnsi="Consolas" w:cs="Consolas"/>
-                                <w:sz w:val="20"/>
-                                <w:szCs w:val="20"/>
-                                <w:lang w:val="en-GB"/>
-                              </w:rPr>
-                              <w:t>=</w:t>
-                            </w:r>
-                            <w:proofErr w:type="spellStart"/>
-                            <w:r>
-                              <w:rPr>
-                                <w:rFonts w:ascii="Consolas" w:hAnsi="Consolas" w:cs="Consolas"/>
-                                <w:sz w:val="20"/>
-                                <w:szCs w:val="20"/>
-                                <w:lang w:val="en-GB"/>
-                              </w:rPr>
-                              <w:t>PCTuto</w:t>
-                            </w:r>
-                            <w:proofErr w:type="spellEnd"/>
+                            <w:r>
+                              <w:rPr>
+                                <w:rFonts w:ascii="Consolas" w:hAnsi="Consolas" w:cs="Consolas"/>
+                                <w:sz w:val="20"/>
+                                <w:szCs w:val="20"/>
+                                <w:lang w:val="en-GB"/>
+                              </w:rPr>
+                              <w:t>#WATCHDOG=600000</w:t>
+                            </w:r>
                           </w:p>
                           <w:p>
                             <w:pPr>
@@ -10798,9 +11092,11 @@
                               <w:spacing w:after="0" w:line="240" w:lineRule="auto"/>
                               <w:rPr>
                                 <w:rFonts w:ascii="Consolas" w:hAnsi="Consolas" w:cs="Consolas"/>
-                                <w:sz w:val="20"/>
-                                <w:szCs w:val="20"/>
-                                <w:lang w:val="en-GB"/>
+                                <w:color w:val="000000"/>
+                                <w:sz w:val="20"/>
+                                <w:szCs w:val="20"/>
+                                <w:shd w:val="clear" w:color="auto" w:fill="E8F2FE"/>
+                                <w:lang w:val="en-US"/>
                               </w:rPr>
                             </w:pPr>
                             <w:r>
@@ -10808,32 +11104,9 @@
                                 <w:rFonts w:ascii="Consolas" w:hAnsi="Consolas" w:cs="Consolas"/>
                                 <w:sz w:val="20"/>
                                 <w:szCs w:val="20"/>
-                                <w:lang w:val="en-GB"/>
-                              </w:rPr>
-                              <w:t>#WATCHDOG=600000</w:t>
-                            </w:r>
-                          </w:p>
-                          <w:p>
-                            <w:pPr>
-                              <w:autoSpaceDE w:val="0"/>
-                              <w:autoSpaceDN w:val="0"/>
-                              <w:adjustRightInd w:val="0"/>
-                              <w:spacing w:after="0" w:line="240" w:lineRule="auto"/>
-                              <w:rPr>
-                                <w:rFonts w:ascii="Consolas" w:hAnsi="Consolas" w:cs="Consolas"/>
-                                <w:color w:val="000000"/>
-                                <w:sz w:val="20"/>
-                                <w:szCs w:val="20"/>
-                                <w:shd w:val="clear" w:color="auto" w:fill="E8F2FE"/>
-                              </w:rPr>
-                            </w:pPr>
-                            <w:r>
-                              <w:rPr>
-                                <w:rFonts w:ascii="Consolas" w:hAnsi="Consolas" w:cs="Consolas"/>
-                                <w:sz w:val="20"/>
-                                <w:szCs w:val="20"/>
-                              </w:rPr>
-                              <w:t>SEND_TIMEOUT=10000</w:t>
+                                <w:lang w:val="en-US"/>
+                              </w:rPr>
+                              <w:t>PRODUCTION=false</w:t>
                             </w:r>
                           </w:p>
                         </w:txbxContent>
@@ -10871,35 +11144,26 @@
                           <w:lang w:val="en-GB"/>
                         </w:rPr>
                       </w:pPr>
+                      <w:r>
+                        <w:rPr>
+                          <w:rFonts w:ascii="Consolas" w:hAnsi="Consolas" w:cs="Consolas"/>
+                          <w:sz w:val="20"/>
+                          <w:szCs w:val="20"/>
+                          <w:lang w:val="en-GB"/>
+                        </w:rPr>
+                        <w:t xml:space="preserve">NODE_NAME=Node </w:t>
+                      </w:r>
                       <w:proofErr w:type="spellStart"/>
                       <w:r>
                         <w:rPr>
                           <w:rFonts w:ascii="Consolas" w:hAnsi="Consolas" w:cs="Consolas"/>
-                          <w:sz w:val="20"/>
-                          <w:szCs w:val="20"/>
-                          <w:lang w:val="en-GB"/>
-                        </w:rPr>
-                        <w:t>LedgerName</w:t>
-                      </w:r>
-                      <w:proofErr w:type="spellEnd"/>
-                      <w:r>
-                        <w:rPr>
-                          <w:rFonts w:ascii="Consolas" w:hAnsi="Consolas" w:cs="Consolas"/>
-                          <w:sz w:val="20"/>
-                          <w:szCs w:val="20"/>
-                          <w:lang w:val="en-GB"/>
-                        </w:rPr>
-                        <w:t>=</w:t>
-                      </w:r>
-                      <w:proofErr w:type="spellStart"/>
-                      <w:r>
-                        <w:rPr>
-                          <w:rFonts w:ascii="Consolas" w:hAnsi="Consolas" w:cs="Consolas"/>
-                          <w:sz w:val="20"/>
-                          <w:szCs w:val="20"/>
-                          <w:lang w:val="en-GB"/>
-                        </w:rPr>
-                        <w:t>KalimaLedger</w:t>
+                          <w:color w:val="000000"/>
+                          <w:sz w:val="20"/>
+                          <w:szCs w:val="20"/>
+                          <w:u w:val="single"/>
+                          <w:lang w:val="en-GB"/>
+                        </w:rPr>
+                        <w:t>Exemple</w:t>
                       </w:r>
                       <w:proofErr w:type="spellEnd"/>
                     </w:p>
@@ -10923,7 +11187,30 @@
                           <w:szCs w:val="20"/>
                           <w:lang w:val="en-GB"/>
                         </w:rPr>
-                        <w:t xml:space="preserve">NODE_NAME=Node </w:t>
+                        <w:t>NotariesList=167.86.124.188:9090,62.171.130.233:9090,62.171.131.157:9090,144.91.108.243:9090</w:t>
+                      </w:r>
+                    </w:p>
+                    <w:p>
+                      <w:pPr>
+                        <w:autoSpaceDE w:val="0"/>
+                        <w:autoSpaceDN w:val="0"/>
+                        <w:adjustRightInd w:val="0"/>
+                        <w:spacing w:after="0" w:line="240" w:lineRule="auto"/>
+                        <w:rPr>
+                          <w:rFonts w:ascii="Consolas" w:hAnsi="Consolas" w:cs="Consolas"/>
+                          <w:sz w:val="20"/>
+                          <w:szCs w:val="20"/>
+                          <w:lang w:val="en-GB"/>
+                        </w:rPr>
+                      </w:pPr>
+                      <w:r>
+                        <w:rPr>
+                          <w:rFonts w:ascii="Consolas" w:hAnsi="Consolas" w:cs="Consolas"/>
+                          <w:sz w:val="20"/>
+                          <w:szCs w:val="20"/>
+                          <w:lang w:val="en-GB"/>
+                        </w:rPr>
+                        <w:t>FILES_PATH=/home/</w:t>
                       </w:r>
                       <w:proofErr w:type="spellStart"/>
                       <w:r>
@@ -10935,7 +11222,49 @@
                           <w:u w:val="single"/>
                           <w:lang w:val="en-GB"/>
                         </w:rPr>
-                        <w:t>Exemple</w:t>
+                        <w:t>rcs</w:t>
+                      </w:r>
+                      <w:proofErr w:type="spellEnd"/>
+                      <w:r>
+                        <w:rPr>
+                          <w:rFonts w:ascii="Consolas" w:hAnsi="Consolas" w:cs="Consolas"/>
+                          <w:sz w:val="20"/>
+                          <w:szCs w:val="20"/>
+                          <w:lang w:val="en-GB"/>
+                        </w:rPr>
+                        <w:t>/</w:t>
+                      </w:r>
+                      <w:proofErr w:type="spellStart"/>
+                      <w:r>
+                        <w:rPr>
+                          <w:rFonts w:ascii="Consolas" w:hAnsi="Consolas" w:cs="Consolas"/>
+                          <w:color w:val="000000"/>
+                          <w:sz w:val="20"/>
+                          <w:szCs w:val="20"/>
+                          <w:u w:val="single"/>
+                          <w:lang w:val="en-GB"/>
+                        </w:rPr>
+                        <w:t>jit</w:t>
+                      </w:r>
+                      <w:proofErr w:type="spellEnd"/>
+                      <w:r>
+                        <w:rPr>
+                          <w:rFonts w:ascii="Consolas" w:hAnsi="Consolas" w:cs="Consolas"/>
+                          <w:sz w:val="20"/>
+                          <w:szCs w:val="20"/>
+                          <w:lang w:val="en-GB"/>
+                        </w:rPr>
+                        <w:t>/</w:t>
+                      </w:r>
+                      <w:proofErr w:type="spellStart"/>
+                      <w:r>
+                        <w:rPr>
+                          <w:rFonts w:ascii="Consolas" w:hAnsi="Consolas" w:cs="Consolas"/>
+                          <w:sz w:val="20"/>
+                          <w:szCs w:val="20"/>
+                          <w:lang w:val="en-GB"/>
+                        </w:rPr>
+                        <w:t>KalimaExample</w:t>
                       </w:r>
                       <w:proofErr w:type="spellEnd"/>
                     </w:p>
@@ -10952,63 +11281,15 @@
                           <w:lang w:val="en-GB"/>
                         </w:rPr>
                       </w:pPr>
-                    </w:p>
-                    <w:p>
-                      <w:pPr>
-                        <w:autoSpaceDE w:val="0"/>
-                        <w:autoSpaceDN w:val="0"/>
-                        <w:adjustRightInd w:val="0"/>
-                        <w:spacing w:after="0" w:line="240" w:lineRule="auto"/>
-                        <w:rPr>
-                          <w:rFonts w:ascii="Consolas" w:hAnsi="Consolas" w:cs="Consolas"/>
-                          <w:sz w:val="20"/>
-                          <w:szCs w:val="20"/>
-                          <w:lang w:val="en-GB"/>
-                        </w:rPr>
-                      </w:pPr>
-                      <w:r>
-                        <w:rPr>
-                          <w:rFonts w:ascii="Consolas" w:hAnsi="Consolas" w:cs="Consolas"/>
-                          <w:sz w:val="20"/>
-                          <w:szCs w:val="20"/>
-                          <w:lang w:val="en-GB"/>
-                        </w:rPr>
-                        <w:t>NotariesList=167.86.124.188:9090,62.171.130.233:9090,62.171.131.157:9090,144.91.108.243:9090</w:t>
-                      </w:r>
-                    </w:p>
-                    <w:p>
-                      <w:pPr>
-                        <w:autoSpaceDE w:val="0"/>
-                        <w:autoSpaceDN w:val="0"/>
-                        <w:adjustRightInd w:val="0"/>
-                        <w:spacing w:after="0" w:line="240" w:lineRule="auto"/>
-                        <w:rPr>
-                          <w:rFonts w:ascii="Consolas" w:hAnsi="Consolas" w:cs="Consolas"/>
-                          <w:sz w:val="20"/>
-                          <w:szCs w:val="20"/>
-                          <w:lang w:val="en-GB"/>
-                        </w:rPr>
-                      </w:pPr>
-                      <w:r>
-                        <w:rPr>
-                          <w:rFonts w:ascii="Consolas" w:hAnsi="Consolas" w:cs="Consolas"/>
-                          <w:sz w:val="20"/>
-                          <w:szCs w:val="20"/>
-                          <w:lang w:val="en-GB"/>
-                        </w:rPr>
-                        <w:t>FILES_PATH=/home/</w:t>
-                      </w:r>
                       <w:proofErr w:type="spellStart"/>
                       <w:r>
                         <w:rPr>
                           <w:rFonts w:ascii="Consolas" w:hAnsi="Consolas" w:cs="Consolas"/>
-                          <w:color w:val="000000"/>
-                          <w:sz w:val="20"/>
-                          <w:szCs w:val="20"/>
-                          <w:u w:val="single"/>
-                          <w:lang w:val="en-GB"/>
-                        </w:rPr>
-                        <w:t>rcs</w:t>
+                          <w:sz w:val="20"/>
+                          <w:szCs w:val="20"/>
+                          <w:lang w:val="en-GB"/>
+                        </w:rPr>
+                        <w:t>SerialId</w:t>
                       </w:r>
                       <w:proofErr w:type="spellEnd"/>
                       <w:r>
@@ -11018,39 +11299,17 @@
                           <w:szCs w:val="20"/>
                           <w:lang w:val="en-GB"/>
                         </w:rPr>
-                        <w:t>/</w:t>
+                        <w:t>=</w:t>
                       </w:r>
                       <w:proofErr w:type="spellStart"/>
                       <w:r>
                         <w:rPr>
                           <w:rFonts w:ascii="Consolas" w:hAnsi="Consolas" w:cs="Consolas"/>
-                          <w:color w:val="000000"/>
-                          <w:sz w:val="20"/>
-                          <w:szCs w:val="20"/>
-                          <w:u w:val="single"/>
-                          <w:lang w:val="en-GB"/>
-                        </w:rPr>
-                        <w:t>jit</w:t>
-                      </w:r>
-                      <w:proofErr w:type="spellEnd"/>
-                      <w:r>
-                        <w:rPr>
-                          <w:rFonts w:ascii="Consolas" w:hAnsi="Consolas" w:cs="Consolas"/>
-                          <w:sz w:val="20"/>
-                          <w:szCs w:val="20"/>
-                          <w:lang w:val="en-GB"/>
-                        </w:rPr>
-                        <w:t>/</w:t>
-                      </w:r>
-                      <w:proofErr w:type="spellStart"/>
-                      <w:r>
-                        <w:rPr>
-                          <w:rFonts w:ascii="Consolas" w:hAnsi="Consolas" w:cs="Consolas"/>
-                          <w:sz w:val="20"/>
-                          <w:szCs w:val="20"/>
-                          <w:lang w:val="en-GB"/>
-                        </w:rPr>
-                        <w:t>KalimaExample</w:t>
+                          <w:sz w:val="20"/>
+                          <w:szCs w:val="20"/>
+                          <w:lang w:val="en-GB"/>
+                        </w:rPr>
+                        <w:t>PCTuto</w:t>
                       </w:r>
                       <w:proofErr w:type="spellEnd"/>
                     </w:p>
@@ -11067,37 +11326,15 @@
                           <w:lang w:val="en-GB"/>
                         </w:rPr>
                       </w:pPr>
-                      <w:proofErr w:type="spellStart"/>
-                      <w:r>
-                        <w:rPr>
-                          <w:rFonts w:ascii="Consolas" w:hAnsi="Consolas" w:cs="Consolas"/>
-                          <w:sz w:val="20"/>
-                          <w:szCs w:val="20"/>
-                          <w:lang w:val="en-GB"/>
-                        </w:rPr>
-                        <w:t>SerialId</w:t>
-                      </w:r>
-                      <w:proofErr w:type="spellEnd"/>
-                      <w:r>
-                        <w:rPr>
-                          <w:rFonts w:ascii="Consolas" w:hAnsi="Consolas" w:cs="Consolas"/>
-                          <w:sz w:val="20"/>
-                          <w:szCs w:val="20"/>
-                          <w:lang w:val="en-GB"/>
-                        </w:rPr>
-                        <w:t>=</w:t>
-                      </w:r>
-                      <w:proofErr w:type="spellStart"/>
-                      <w:r>
-                        <w:rPr>
-                          <w:rFonts w:ascii="Consolas" w:hAnsi="Consolas" w:cs="Consolas"/>
-                          <w:sz w:val="20"/>
-                          <w:szCs w:val="20"/>
-                          <w:lang w:val="en-GB"/>
-                        </w:rPr>
-                        <w:t>PCTuto</w:t>
-                      </w:r>
-                      <w:proofErr w:type="spellEnd"/>
+                      <w:r>
+                        <w:rPr>
+                          <w:rFonts w:ascii="Consolas" w:hAnsi="Consolas" w:cs="Consolas"/>
+                          <w:sz w:val="20"/>
+                          <w:szCs w:val="20"/>
+                          <w:lang w:val="en-GB"/>
+                        </w:rPr>
+                        <w:t>#WATCHDOG=600000</w:t>
+                      </w:r>
                     </w:p>
                     <w:p>
                       <w:pPr>
@@ -11107,9 +11344,11 @@
                         <w:spacing w:after="0" w:line="240" w:lineRule="auto"/>
                         <w:rPr>
                           <w:rFonts w:ascii="Consolas" w:hAnsi="Consolas" w:cs="Consolas"/>
-                          <w:sz w:val="20"/>
-                          <w:szCs w:val="20"/>
-                          <w:lang w:val="en-GB"/>
+                          <w:color w:val="000000"/>
+                          <w:sz w:val="20"/>
+                          <w:szCs w:val="20"/>
+                          <w:shd w:val="clear" w:color="auto" w:fill="E8F2FE"/>
+                          <w:lang w:val="en-US"/>
                         </w:rPr>
                       </w:pPr>
                       <w:r>
@@ -11117,32 +11356,9 @@
                           <w:rFonts w:ascii="Consolas" w:hAnsi="Consolas" w:cs="Consolas"/>
                           <w:sz w:val="20"/>
                           <w:szCs w:val="20"/>
-                          <w:lang w:val="en-GB"/>
-                        </w:rPr>
-                        <w:t>#WATCHDOG=600000</w:t>
-                      </w:r>
-                    </w:p>
-                    <w:p>
-                      <w:pPr>
-                        <w:autoSpaceDE w:val="0"/>
-                        <w:autoSpaceDN w:val="0"/>
-                        <w:adjustRightInd w:val="0"/>
-                        <w:spacing w:after="0" w:line="240" w:lineRule="auto"/>
-                        <w:rPr>
-                          <w:rFonts w:ascii="Consolas" w:hAnsi="Consolas" w:cs="Consolas"/>
-                          <w:color w:val="000000"/>
-                          <w:sz w:val="20"/>
-                          <w:szCs w:val="20"/>
-                          <w:shd w:val="clear" w:color="auto" w:fill="E8F2FE"/>
-                        </w:rPr>
-                      </w:pPr>
-                      <w:r>
-                        <w:rPr>
-                          <w:rFonts w:ascii="Consolas" w:hAnsi="Consolas" w:cs="Consolas"/>
-                          <w:sz w:val="20"/>
-                          <w:szCs w:val="20"/>
-                        </w:rPr>
-                        <w:t>SEND_TIMEOUT=10000</w:t>
+                          <w:lang w:val="en-US"/>
+                        </w:rPr>
+                        <w:t>PRODUCTION=false</w:t>
                       </w:r>
                     </w:p>
                   </w:txbxContent>
@@ -11155,29 +11371,6 @@
       </w:r>
       <w:r>
         <w:t xml:space="preserve">Voici un exemple de fichier de configuration :  </w:t>
-      </w:r>
-    </w:p>
-    <w:p>
-      <w:pPr>
-        <w:pStyle w:val="Paragraphedeliste"/>
-        <w:numPr>
-          <w:ilvl w:val="0"/>
-          <w:numId w:val="2"/>
-        </w:numPr>
-      </w:pPr>
-      <w:proofErr w:type="spellStart"/>
-      <w:r>
-        <w:t>LedgerName</w:t>
-      </w:r>
-      <w:proofErr w:type="spellEnd"/>
-      <w:r>
-        <w:t xml:space="preserve"> </w:t>
-      </w:r>
-      <w:r>
-        <w:sym w:font="Wingdings" w:char="F0E8"/>
-      </w:r>
-      <w:r>
-        <w:t>N’est pas encore utilisé dans la version actuelle</w:t>
       </w:r>
     </w:p>
     <w:p>
@@ -11309,15 +11502,26 @@
       </w:r>
       <w:proofErr w:type="spellEnd"/>
       <w:r>
-        <w:t xml:space="preserve"> est utile en cas de connexion prolongée avec la Blockchain. Il correspond à un temps (ici, 600000 = 600 secondes = 10 minutes). En fait toutes les 10 minutes, on va vérifier que la connexion est toujours active. On peut ensuite par exemple faire un smart </w:t>
+        <w:t xml:space="preserve"> est utile en cas de connexion prolongée avec la Blockchain. Il correspond à un temps (ici, 600000 = 600 secondes = 10 minutes).</w:t>
+      </w:r>
+      <w:r>
+        <w:t xml:space="preserve"> Si par exemple le </w:t>
       </w:r>
       <w:proofErr w:type="spellStart"/>
       <w:r>
-        <w:t>contract</w:t>
+        <w:t>watchdog</w:t>
       </w:r>
       <w:proofErr w:type="spellEnd"/>
       <w:r>
-        <w:t xml:space="preserve"> qui nous enverra un mail si la connexion est perdue. C’est donc utile pour vérifier l’état du réseau.</w:t>
+        <w:t xml:space="preserve"> est configuré sur 10 minutes, alors une transaction sera créée dans /</w:t>
+      </w:r>
+      <w:proofErr w:type="spellStart"/>
+      <w:r>
+        <w:t>Kalima_alarms</w:t>
+      </w:r>
+      <w:proofErr w:type="spellEnd"/>
+      <w:r>
+        <w:t xml:space="preserve"> si votre nœud perd la connexion avec la blockchain pendant au moins 10 minutes. Cela permet donc d’être averti en cas de problème sur un nœud. </w:t>
       </w:r>
     </w:p>
     <w:p>
@@ -11329,44 +11533,25 @@
         </w:numPr>
       </w:pPr>
       <w:r>
-        <w:t xml:space="preserve"> </w:t>
-      </w:r>
-      <w:r>
-        <w:rPr>
-          <w:rFonts w:ascii="Consolas" w:hAnsi="Consolas" w:cs="Consolas"/>
-          <w:sz w:val="20"/>
-          <w:szCs w:val="20"/>
-        </w:rPr>
-        <w:t>SEND_TIMEOUT</w:t>
-      </w:r>
-      <w:r>
-        <w:t xml:space="preserve"> </w:t>
+        <w:lastRenderedPageBreak/>
+        <w:t>PRODUCTION </w:t>
       </w:r>
       <w:r>
         <w:sym w:font="Wingdings" w:char="F0E8"/>
       </w:r>
       <w:r>
-        <w:t>Correspond au temps maximal considéré pour l’envoi d’un message. Si au bout du temps indiqué, le message n’est pas bien r</w:t>
-      </w:r>
-      <w:r>
-        <w:t>e</w:t>
-      </w:r>
-      <w:r>
-        <w:t xml:space="preserve">çu, </w:t>
-      </w:r>
-      <w:r>
-        <w:t>on réessaye d’envoyer (ici 10 secondes).</w:t>
+        <w:t xml:space="preserve"> Dans le cadre de ce tuto, nous nous connectons sur une blockchain de test. La méthode de connexion est simplifiée, on doit donc ajouter ce paramètre pour que cela fonctionne</w:t>
       </w:r>
     </w:p>
     <w:p>
       <w:pPr>
         <w:pStyle w:val="Titre1"/>
       </w:pPr>
-      <w:bookmarkStart w:id="6" w:name="_Toc95262139"/>
+      <w:bookmarkStart w:id="7" w:name="_Toc95262139"/>
       <w:r>
         <w:t>Exécution du code</w:t>
       </w:r>
-      <w:bookmarkEnd w:id="6"/>
+      <w:bookmarkEnd w:id="7"/>
     </w:p>
     <w:p>
       <w:r>
@@ -11377,11 +11562,11 @@
       <w:pPr>
         <w:pStyle w:val="Titre2"/>
       </w:pPr>
-      <w:bookmarkStart w:id="7" w:name="_Toc95262140"/>
+      <w:bookmarkStart w:id="8" w:name="_Toc95262140"/>
       <w:r>
         <w:t>Exécution depuis Eclipse :</w:t>
       </w:r>
-      <w:bookmarkEnd w:id="7"/>
+      <w:bookmarkEnd w:id="8"/>
       <w:r>
         <w:t xml:space="preserve"> </w:t>
       </w:r>
@@ -11517,11 +11702,11 @@
       <w:pPr>
         <w:pStyle w:val="Titre2"/>
       </w:pPr>
-      <w:bookmarkStart w:id="8" w:name="_Toc95262141"/>
+      <w:bookmarkStart w:id="9" w:name="_Toc95262141"/>
       <w:r>
         <w:t>Exécution en ligne de commande</w:t>
       </w:r>
-      <w:bookmarkEnd w:id="8"/>
+      <w:bookmarkEnd w:id="9"/>
       <w:r>
         <w:t xml:space="preserve"> </w:t>
       </w:r>
@@ -11970,11 +12155,11 @@
       <w:pPr>
         <w:pStyle w:val="Titre1"/>
       </w:pPr>
-      <w:bookmarkStart w:id="9" w:name="_Toc95262142"/>
+      <w:bookmarkStart w:id="10" w:name="_Toc95262142"/>
       <w:r>
         <w:t>Résultats</w:t>
       </w:r>
-      <w:bookmarkEnd w:id="9"/>
+      <w:bookmarkEnd w:id="10"/>
       <w:r>
         <w:t xml:space="preserve"> </w:t>
       </w:r>
@@ -12463,6 +12648,7 @@
     </w:p>
     <w:p>
       <w:r>
+        <w:lastRenderedPageBreak/>
         <w:t>Nous vous proposons pour l’instant 2 exemples possibles, en fonctions de votre choix (1 ou 2), voici ce que vous aurez :</w:t>
       </w:r>
     </w:p>
@@ -12470,11 +12656,11 @@
       <w:pPr>
         <w:pStyle w:val="Titre2"/>
       </w:pPr>
-      <w:bookmarkStart w:id="10" w:name="_Toc95262143"/>
+      <w:bookmarkStart w:id="11" w:name="_Toc95262143"/>
       <w:r>
         <w:t>Exemple 1</w:t>
       </w:r>
-      <w:bookmarkEnd w:id="10"/>
+      <w:bookmarkEnd w:id="11"/>
     </w:p>
     <w:p>
       <w:r>
@@ -12507,7 +12693,7 @@
         <mc:AlternateContent>
           <mc:Choice Requires="wps">
             <w:drawing>
-              <wp:anchor distT="45720" distB="45720" distL="114300" distR="114300" simplePos="0" relativeHeight="251679744" behindDoc="0" locked="0" layoutInCell="1" allowOverlap="1" wp14:anchorId="3D96A502" wp14:editId="6F312864">
+              <wp:anchor distT="45720" distB="45720" distL="114300" distR="114300" simplePos="0" relativeHeight="251679744" behindDoc="0" locked="0" layoutInCell="1" allowOverlap="1" wp14:anchorId="3D96A502" wp14:editId="15D89057">
                 <wp:simplePos x="0" y="0"/>
                 <wp:positionH relativeFrom="margin">
                   <wp:align>left</wp:align>
@@ -12564,182 +12750,6 @@
                                 <w:lang w:val="en-GB"/>
                               </w:rPr>
                             </w:pPr>
-                            <w:proofErr w:type="spellStart"/>
-                            <w:r>
-                              <w:rPr>
-                                <w:rFonts w:ascii="Consolas" w:hAnsi="Consolas" w:cs="Consolas"/>
-                                <w:color w:val="000000"/>
-                                <w:sz w:val="20"/>
-                                <w:szCs w:val="20"/>
-                                <w:lang w:val="en-GB"/>
-                              </w:rPr>
-                              <w:t>putData</w:t>
-                            </w:r>
-                            <w:proofErr w:type="spellEnd"/>
-                            <w:r>
-                              <w:rPr>
-                                <w:rFonts w:ascii="Consolas" w:hAnsi="Consolas" w:cs="Consolas"/>
-                                <w:color w:val="000000"/>
-                                <w:sz w:val="20"/>
-                                <w:szCs w:val="20"/>
-                                <w:lang w:val="en-GB"/>
-                              </w:rPr>
-                              <w:t xml:space="preserve"> </w:t>
-                            </w:r>
-                            <w:proofErr w:type="spellStart"/>
-                            <w:r>
-                              <w:rPr>
-                                <w:rFonts w:ascii="Consolas" w:hAnsi="Consolas" w:cs="Consolas"/>
-                                <w:color w:val="000000"/>
-                                <w:sz w:val="20"/>
-                                <w:szCs w:val="20"/>
-                                <w:lang w:val="en-GB"/>
-                              </w:rPr>
-                              <w:t>cachePath</w:t>
-                            </w:r>
-                            <w:proofErr w:type="spellEnd"/>
-                            <w:r>
-                              <w:rPr>
-                                <w:rFonts w:ascii="Consolas" w:hAnsi="Consolas" w:cs="Consolas"/>
-                                <w:color w:val="000000"/>
-                                <w:sz w:val="20"/>
-                                <w:szCs w:val="20"/>
-                                <w:lang w:val="en-GB"/>
-                              </w:rPr>
-                              <w:t>=/alarms/fire key=BEGINMEMCACHE body=/alarms/fire</w:t>
-                            </w:r>
-                          </w:p>
-                          <w:p>
-                            <w:pPr>
-                              <w:autoSpaceDE w:val="0"/>
-                              <w:autoSpaceDN w:val="0"/>
-                              <w:adjustRightInd w:val="0"/>
-                              <w:spacing w:after="0" w:line="240" w:lineRule="auto"/>
-                              <w:rPr>
-                                <w:rFonts w:ascii="Consolas" w:hAnsi="Consolas" w:cs="Consolas"/>
-                                <w:color w:val="000000"/>
-                                <w:sz w:val="20"/>
-                                <w:szCs w:val="20"/>
-                                <w:lang w:val="en-GB"/>
-                              </w:rPr>
-                            </w:pPr>
-                            <w:r>
-                              <w:rPr>
-                                <w:rFonts w:ascii="Consolas" w:hAnsi="Consolas" w:cs="Consolas"/>
-                                <w:color w:val="000000"/>
-                                <w:sz w:val="20"/>
-                                <w:szCs w:val="20"/>
-                                <w:lang w:val="en-GB"/>
-                              </w:rPr>
-                              <w:t>[…]</w:t>
-                            </w:r>
-                          </w:p>
-                          <w:p>
-                            <w:pPr>
-                              <w:autoSpaceDE w:val="0"/>
-                              <w:autoSpaceDN w:val="0"/>
-                              <w:adjustRightInd w:val="0"/>
-                              <w:spacing w:after="0" w:line="240" w:lineRule="auto"/>
-                              <w:rPr>
-                                <w:rFonts w:ascii="Consolas" w:hAnsi="Consolas" w:cs="Consolas"/>
-                                <w:sz w:val="20"/>
-                                <w:szCs w:val="20"/>
-                                <w:lang w:val="en-GB"/>
-                              </w:rPr>
-                            </w:pPr>
-                            <w:proofErr w:type="spellStart"/>
-                            <w:r>
-                              <w:rPr>
-                                <w:rFonts w:ascii="Consolas" w:hAnsi="Consolas" w:cs="Consolas"/>
-                                <w:color w:val="000000"/>
-                                <w:sz w:val="20"/>
-                                <w:szCs w:val="20"/>
-                                <w:lang w:val="en-GB"/>
-                              </w:rPr>
-                              <w:t>putData</w:t>
-                            </w:r>
-                            <w:proofErr w:type="spellEnd"/>
-                            <w:r>
-                              <w:rPr>
-                                <w:rFonts w:ascii="Consolas" w:hAnsi="Consolas" w:cs="Consolas"/>
-                                <w:color w:val="000000"/>
-                                <w:sz w:val="20"/>
-                                <w:szCs w:val="20"/>
-                                <w:lang w:val="en-GB"/>
-                              </w:rPr>
-                              <w:t xml:space="preserve"> </w:t>
-                            </w:r>
-                            <w:proofErr w:type="spellStart"/>
-                            <w:r>
-                              <w:rPr>
-                                <w:rFonts w:ascii="Consolas" w:hAnsi="Consolas" w:cs="Consolas"/>
-                                <w:color w:val="000000"/>
-                                <w:sz w:val="20"/>
-                                <w:szCs w:val="20"/>
-                                <w:lang w:val="en-GB"/>
-                              </w:rPr>
-                              <w:t>cachePath</w:t>
-                            </w:r>
-                            <w:proofErr w:type="spellEnd"/>
-                            <w:r>
-                              <w:rPr>
-                                <w:rFonts w:ascii="Consolas" w:hAnsi="Consolas" w:cs="Consolas"/>
-                                <w:color w:val="000000"/>
-                                <w:sz w:val="20"/>
-                                <w:szCs w:val="20"/>
-                                <w:lang w:val="en-GB"/>
-                              </w:rPr>
-                              <w:t>=/</w:t>
-                            </w:r>
-                            <w:proofErr w:type="spellStart"/>
-                            <w:r>
-                              <w:rPr>
-                                <w:rFonts w:ascii="Consolas" w:hAnsi="Consolas" w:cs="Consolas"/>
-                                <w:color w:val="000000"/>
-                                <w:sz w:val="20"/>
-                                <w:szCs w:val="20"/>
-                                <w:lang w:val="en-GB"/>
-                              </w:rPr>
-                              <w:t>Kalima_Password_json</w:t>
-                            </w:r>
-                            <w:proofErr w:type="spellEnd"/>
-                            <w:r>
-                              <w:rPr>
-                                <w:rFonts w:ascii="Consolas" w:hAnsi="Consolas" w:cs="Consolas"/>
-                                <w:color w:val="000000"/>
-                                <w:sz w:val="20"/>
-                                <w:szCs w:val="20"/>
-                                <w:lang w:val="en-GB"/>
-                              </w:rPr>
-                              <w:t xml:space="preserve"> key=ENDMEMCACHE body=/</w:t>
-                            </w:r>
-                            <w:proofErr w:type="spellStart"/>
-                            <w:r>
-                              <w:rPr>
-                                <w:rFonts w:ascii="Consolas" w:hAnsi="Consolas" w:cs="Consolas"/>
-                                <w:color w:val="000000"/>
-                                <w:sz w:val="20"/>
-                                <w:szCs w:val="20"/>
-                                <w:lang w:val="en-GB"/>
-                              </w:rPr>
-                              <w:t>Kalima_Password_json</w:t>
-                            </w:r>
-                            <w:proofErr w:type="spellEnd"/>
-                          </w:p>
-                          <w:p>
-                            <w:pPr>
-                              <w:autoSpaceDE w:val="0"/>
-                              <w:autoSpaceDN w:val="0"/>
-                              <w:adjustRightInd w:val="0"/>
-                              <w:spacing w:after="0" w:line="240" w:lineRule="auto"/>
-                              <w:rPr>
-                                <w:rFonts w:ascii="Consolas" w:hAnsi="Consolas" w:cs="Consolas"/>
-                                <w:color w:val="000000"/>
-                                <w:sz w:val="20"/>
-                                <w:szCs w:val="20"/>
-                                <w:lang w:val="en-GB"/>
-                              </w:rPr>
-                            </w:pPr>
                             <w:r>
                               <w:rPr>
                                 <w:rFonts w:ascii="Consolas" w:hAnsi="Consolas" w:cs="Consolas"/>
@@ -13947,182 +13957,6 @@
                           <w:lang w:val="en-GB"/>
                         </w:rPr>
                       </w:pPr>
-                      <w:proofErr w:type="spellStart"/>
-                      <w:r>
-                        <w:rPr>
-                          <w:rFonts w:ascii="Consolas" w:hAnsi="Consolas" w:cs="Consolas"/>
-                          <w:color w:val="000000"/>
-                          <w:sz w:val="20"/>
-                          <w:szCs w:val="20"/>
-                          <w:lang w:val="en-GB"/>
-                        </w:rPr>
-                        <w:t>putData</w:t>
-                      </w:r>
-                      <w:proofErr w:type="spellEnd"/>
-                      <w:r>
-                        <w:rPr>
-                          <w:rFonts w:ascii="Consolas" w:hAnsi="Consolas" w:cs="Consolas"/>
-                          <w:color w:val="000000"/>
-                          <w:sz w:val="20"/>
-                          <w:szCs w:val="20"/>
-                          <w:lang w:val="en-GB"/>
-                        </w:rPr>
-                        <w:t xml:space="preserve"> </w:t>
-                      </w:r>
-                      <w:proofErr w:type="spellStart"/>
-                      <w:r>
-                        <w:rPr>
-                          <w:rFonts w:ascii="Consolas" w:hAnsi="Consolas" w:cs="Consolas"/>
-                          <w:color w:val="000000"/>
-                          <w:sz w:val="20"/>
-                          <w:szCs w:val="20"/>
-                          <w:lang w:val="en-GB"/>
-                        </w:rPr>
-                        <w:t>cachePath</w:t>
-                      </w:r>
-                      <w:proofErr w:type="spellEnd"/>
-                      <w:r>
-                        <w:rPr>
-                          <w:rFonts w:ascii="Consolas" w:hAnsi="Consolas" w:cs="Consolas"/>
-                          <w:color w:val="000000"/>
-                          <w:sz w:val="20"/>
-                          <w:szCs w:val="20"/>
-                          <w:lang w:val="en-GB"/>
-                        </w:rPr>
-                        <w:t>=/alarms/fire key=BEGINMEMCACHE body=/alarms/fire</w:t>
-                      </w:r>
-                    </w:p>
-                    <w:p>
-                      <w:pPr>
-                        <w:autoSpaceDE w:val="0"/>
-                        <w:autoSpaceDN w:val="0"/>
-                        <w:adjustRightInd w:val="0"/>
-                        <w:spacing w:after="0" w:line="240" w:lineRule="auto"/>
-                        <w:rPr>
-                          <w:rFonts w:ascii="Consolas" w:hAnsi="Consolas" w:cs="Consolas"/>
-                          <w:color w:val="000000"/>
-                          <w:sz w:val="20"/>
-                          <w:szCs w:val="20"/>
-                          <w:lang w:val="en-GB"/>
-                        </w:rPr>
-                      </w:pPr>
-                      <w:r>
-                        <w:rPr>
-                          <w:rFonts w:ascii="Consolas" w:hAnsi="Consolas" w:cs="Consolas"/>
-                          <w:color w:val="000000"/>
-                          <w:sz w:val="20"/>
-                          <w:szCs w:val="20"/>
-                          <w:lang w:val="en-GB"/>
-                        </w:rPr>
-                        <w:t>[…]</w:t>
-                      </w:r>
-                    </w:p>
-                    <w:p>
-                      <w:pPr>
-                        <w:autoSpaceDE w:val="0"/>
-                        <w:autoSpaceDN w:val="0"/>
-                        <w:adjustRightInd w:val="0"/>
-                        <w:spacing w:after="0" w:line="240" w:lineRule="auto"/>
-                        <w:rPr>
-                          <w:rFonts w:ascii="Consolas" w:hAnsi="Consolas" w:cs="Consolas"/>
-                          <w:sz w:val="20"/>
-                          <w:szCs w:val="20"/>
-                          <w:lang w:val="en-GB"/>
-                        </w:rPr>
-                      </w:pPr>
-                      <w:proofErr w:type="spellStart"/>
-                      <w:r>
-                        <w:rPr>
-                          <w:rFonts w:ascii="Consolas" w:hAnsi="Consolas" w:cs="Consolas"/>
-                          <w:color w:val="000000"/>
-                          <w:sz w:val="20"/>
-                          <w:szCs w:val="20"/>
-                          <w:lang w:val="en-GB"/>
-                        </w:rPr>
-                        <w:t>putData</w:t>
-                      </w:r>
-                      <w:proofErr w:type="spellEnd"/>
-                      <w:r>
-                        <w:rPr>
-                          <w:rFonts w:ascii="Consolas" w:hAnsi="Consolas" w:cs="Consolas"/>
-                          <w:color w:val="000000"/>
-                          <w:sz w:val="20"/>
-                          <w:szCs w:val="20"/>
-                          <w:lang w:val="en-GB"/>
-                        </w:rPr>
-                        <w:t xml:space="preserve"> </w:t>
-                      </w:r>
-                      <w:proofErr w:type="spellStart"/>
-                      <w:r>
-                        <w:rPr>
-                          <w:rFonts w:ascii="Consolas" w:hAnsi="Consolas" w:cs="Consolas"/>
-                          <w:color w:val="000000"/>
-                          <w:sz w:val="20"/>
-                          <w:szCs w:val="20"/>
-                          <w:lang w:val="en-GB"/>
-                        </w:rPr>
-                        <w:t>cachePath</w:t>
-                      </w:r>
-                      <w:proofErr w:type="spellEnd"/>
-                      <w:r>
-                        <w:rPr>
-                          <w:rFonts w:ascii="Consolas" w:hAnsi="Consolas" w:cs="Consolas"/>
-                          <w:color w:val="000000"/>
-                          <w:sz w:val="20"/>
-                          <w:szCs w:val="20"/>
-                          <w:lang w:val="en-GB"/>
-                        </w:rPr>
-                        <w:t>=/</w:t>
-                      </w:r>
-                      <w:proofErr w:type="spellStart"/>
-                      <w:r>
-                        <w:rPr>
-                          <w:rFonts w:ascii="Consolas" w:hAnsi="Consolas" w:cs="Consolas"/>
-                          <w:color w:val="000000"/>
-                          <w:sz w:val="20"/>
-                          <w:szCs w:val="20"/>
-                          <w:lang w:val="en-GB"/>
-                        </w:rPr>
-                        <w:t>Kalima_Password_json</w:t>
-                      </w:r>
-                      <w:proofErr w:type="spellEnd"/>
-                      <w:r>
-                        <w:rPr>
-                          <w:rFonts w:ascii="Consolas" w:hAnsi="Consolas" w:cs="Consolas"/>
-                          <w:color w:val="000000"/>
-                          <w:sz w:val="20"/>
-                          <w:szCs w:val="20"/>
-                          <w:lang w:val="en-GB"/>
-                        </w:rPr>
-                        <w:t xml:space="preserve"> key=ENDMEMCACHE body=/</w:t>
-                      </w:r>
-                      <w:proofErr w:type="spellStart"/>
-                      <w:r>
-                        <w:rPr>
-                          <w:rFonts w:ascii="Consolas" w:hAnsi="Consolas" w:cs="Consolas"/>
-                          <w:color w:val="000000"/>
-                          <w:sz w:val="20"/>
-                          <w:szCs w:val="20"/>
-                          <w:lang w:val="en-GB"/>
-                        </w:rPr>
-                        <w:t>Kalima_Password_json</w:t>
-                      </w:r>
-                      <w:proofErr w:type="spellEnd"/>
-                    </w:p>
-                    <w:p>
-                      <w:pPr>
-                        <w:autoSpaceDE w:val="0"/>
-                        <w:autoSpaceDN w:val="0"/>
-                        <w:adjustRightInd w:val="0"/>
-                        <w:spacing w:after="0" w:line="240" w:lineRule="auto"/>
-                        <w:rPr>
-                          <w:rFonts w:ascii="Consolas" w:hAnsi="Consolas" w:cs="Consolas"/>
-                          <w:color w:val="000000"/>
-                          <w:sz w:val="20"/>
-                          <w:szCs w:val="20"/>
-                          <w:lang w:val="en-GB"/>
-                        </w:rPr>
-                      </w:pPr>
                       <w:r>
                         <w:rPr>
                           <w:rFonts w:ascii="Consolas" w:hAnsi="Consolas" w:cs="Consolas"/>
@@ -15331,10 +15165,11 @@
         <w:rPr>
           <w:noProof/>
         </w:rPr>
+        <w:lastRenderedPageBreak/>
         <mc:AlternateContent>
           <mc:Choice Requires="wps">
             <w:drawing>
-              <wp:anchor distT="45720" distB="45720" distL="114300" distR="114300" simplePos="0" relativeHeight="251675648" behindDoc="0" locked="0" layoutInCell="1" allowOverlap="1" wp14:anchorId="45F9433C" wp14:editId="177BD671">
+              <wp:anchor distT="45720" distB="45720" distL="114300" distR="114300" simplePos="0" relativeHeight="251675648" behindDoc="0" locked="0" layoutInCell="1" allowOverlap="1" wp14:anchorId="45F9433C" wp14:editId="24A33B60">
                 <wp:simplePos x="0" y="0"/>
                 <wp:positionH relativeFrom="margin">
                   <wp:align>right</wp:align>
@@ -15391,182 +15226,6 @@
                                 <w:lang w:val="en-GB"/>
                               </w:rPr>
                             </w:pPr>
-                            <w:proofErr w:type="spellStart"/>
-                            <w:r>
-                              <w:rPr>
-                                <w:rFonts w:ascii="Consolas" w:hAnsi="Consolas" w:cs="Consolas"/>
-                                <w:color w:val="000000"/>
-                                <w:sz w:val="20"/>
-                                <w:szCs w:val="20"/>
-                                <w:lang w:val="en-GB"/>
-                              </w:rPr>
-                              <w:t>putData</w:t>
-                            </w:r>
-                            <w:proofErr w:type="spellEnd"/>
-                            <w:r>
-                              <w:rPr>
-                                <w:rFonts w:ascii="Consolas" w:hAnsi="Consolas" w:cs="Consolas"/>
-                                <w:color w:val="000000"/>
-                                <w:sz w:val="20"/>
-                                <w:szCs w:val="20"/>
-                                <w:lang w:val="en-GB"/>
-                              </w:rPr>
-                              <w:t xml:space="preserve"> </w:t>
-                            </w:r>
-                            <w:proofErr w:type="spellStart"/>
-                            <w:r>
-                              <w:rPr>
-                                <w:rFonts w:ascii="Consolas" w:hAnsi="Consolas" w:cs="Consolas"/>
-                                <w:color w:val="000000"/>
-                                <w:sz w:val="20"/>
-                                <w:szCs w:val="20"/>
-                                <w:lang w:val="en-GB"/>
-                              </w:rPr>
-                              <w:t>cachePath</w:t>
-                            </w:r>
-                            <w:proofErr w:type="spellEnd"/>
-                            <w:r>
-                              <w:rPr>
-                                <w:rFonts w:ascii="Consolas" w:hAnsi="Consolas" w:cs="Consolas"/>
-                                <w:color w:val="000000"/>
-                                <w:sz w:val="20"/>
-                                <w:szCs w:val="20"/>
-                                <w:lang w:val="en-GB"/>
-                              </w:rPr>
-                              <w:t>=/alarms/fire key=BEGINMEMCACHE body=/alarms/fire</w:t>
-                            </w:r>
-                          </w:p>
-                          <w:p>
-                            <w:pPr>
-                              <w:autoSpaceDE w:val="0"/>
-                              <w:autoSpaceDN w:val="0"/>
-                              <w:adjustRightInd w:val="0"/>
-                              <w:spacing w:after="0" w:line="240" w:lineRule="auto"/>
-                              <w:rPr>
-                                <w:rFonts w:ascii="Consolas" w:hAnsi="Consolas" w:cs="Consolas"/>
-                                <w:color w:val="000000"/>
-                                <w:sz w:val="20"/>
-                                <w:szCs w:val="20"/>
-                                <w:lang w:val="en-GB"/>
-                              </w:rPr>
-                            </w:pPr>
-                            <w:r>
-                              <w:rPr>
-                                <w:rFonts w:ascii="Consolas" w:hAnsi="Consolas" w:cs="Consolas"/>
-                                <w:color w:val="000000"/>
-                                <w:sz w:val="20"/>
-                                <w:szCs w:val="20"/>
-                                <w:lang w:val="en-GB"/>
-                              </w:rPr>
-                              <w:t>[…]</w:t>
-                            </w:r>
-                          </w:p>
-                          <w:p>
-                            <w:pPr>
-                              <w:autoSpaceDE w:val="0"/>
-                              <w:autoSpaceDN w:val="0"/>
-                              <w:adjustRightInd w:val="0"/>
-                              <w:spacing w:after="0" w:line="240" w:lineRule="auto"/>
-                              <w:rPr>
-                                <w:rFonts w:ascii="Consolas" w:hAnsi="Consolas" w:cs="Consolas"/>
-                                <w:sz w:val="20"/>
-                                <w:szCs w:val="20"/>
-                                <w:lang w:val="en-GB"/>
-                              </w:rPr>
-                            </w:pPr>
-                            <w:proofErr w:type="spellStart"/>
-                            <w:r>
-                              <w:rPr>
-                                <w:rFonts w:ascii="Consolas" w:hAnsi="Consolas" w:cs="Consolas"/>
-                                <w:color w:val="000000"/>
-                                <w:sz w:val="20"/>
-                                <w:szCs w:val="20"/>
-                                <w:lang w:val="en-GB"/>
-                              </w:rPr>
-                              <w:t>putData</w:t>
-                            </w:r>
-                            <w:proofErr w:type="spellEnd"/>
-                            <w:r>
-                              <w:rPr>
-                                <w:rFonts w:ascii="Consolas" w:hAnsi="Consolas" w:cs="Consolas"/>
-                                <w:color w:val="000000"/>
-                                <w:sz w:val="20"/>
-                                <w:szCs w:val="20"/>
-                                <w:lang w:val="en-GB"/>
-                              </w:rPr>
-                              <w:t xml:space="preserve"> </w:t>
-                            </w:r>
-                            <w:proofErr w:type="spellStart"/>
-                            <w:r>
-                              <w:rPr>
-                                <w:rFonts w:ascii="Consolas" w:hAnsi="Consolas" w:cs="Consolas"/>
-                                <w:color w:val="000000"/>
-                                <w:sz w:val="20"/>
-                                <w:szCs w:val="20"/>
-                                <w:lang w:val="en-GB"/>
-                              </w:rPr>
-                              <w:t>cachePath</w:t>
-                            </w:r>
-                            <w:proofErr w:type="spellEnd"/>
-                            <w:r>
-                              <w:rPr>
-                                <w:rFonts w:ascii="Consolas" w:hAnsi="Consolas" w:cs="Consolas"/>
-                                <w:color w:val="000000"/>
-                                <w:sz w:val="20"/>
-                                <w:szCs w:val="20"/>
-                                <w:lang w:val="en-GB"/>
-                              </w:rPr>
-                              <w:t>=/</w:t>
-                            </w:r>
-                            <w:proofErr w:type="spellStart"/>
-                            <w:r>
-                              <w:rPr>
-                                <w:rFonts w:ascii="Consolas" w:hAnsi="Consolas" w:cs="Consolas"/>
-                                <w:color w:val="000000"/>
-                                <w:sz w:val="20"/>
-                                <w:szCs w:val="20"/>
-                                <w:lang w:val="en-GB"/>
-                              </w:rPr>
-                              <w:t>Kalima_Password_json</w:t>
-                            </w:r>
-                            <w:proofErr w:type="spellEnd"/>
-                            <w:r>
-                              <w:rPr>
-                                <w:rFonts w:ascii="Consolas" w:hAnsi="Consolas" w:cs="Consolas"/>
-                                <w:color w:val="000000"/>
-                                <w:sz w:val="20"/>
-                                <w:szCs w:val="20"/>
-                                <w:lang w:val="en-GB"/>
-                              </w:rPr>
-                              <w:t xml:space="preserve"> key=ENDMEMCACHE body=/</w:t>
-                            </w:r>
-                            <w:proofErr w:type="spellStart"/>
-                            <w:r>
-                              <w:rPr>
-                                <w:rFonts w:ascii="Consolas" w:hAnsi="Consolas" w:cs="Consolas"/>
-                                <w:color w:val="000000"/>
-                                <w:sz w:val="20"/>
-                                <w:szCs w:val="20"/>
-                                <w:lang w:val="en-GB"/>
-                              </w:rPr>
-                              <w:t>Kalima_Password_json</w:t>
-                            </w:r>
-                            <w:proofErr w:type="spellEnd"/>
-                          </w:p>
-                          <w:p>
-                            <w:pPr>
-                              <w:autoSpaceDE w:val="0"/>
-                              <w:autoSpaceDN w:val="0"/>
-                              <w:adjustRightInd w:val="0"/>
-                              <w:spacing w:after="0" w:line="240" w:lineRule="auto"/>
-                              <w:rPr>
-                                <w:rFonts w:ascii="Consolas" w:hAnsi="Consolas" w:cs="Consolas"/>
-                                <w:color w:val="000000"/>
-                                <w:sz w:val="20"/>
-                                <w:szCs w:val="20"/>
-                                <w:lang w:val="en-GB"/>
-                              </w:rPr>
-                            </w:pPr>
                             <w:r>
                               <w:rPr>
                                 <w:rFonts w:ascii="Consolas" w:hAnsi="Consolas" w:cs="Consolas"/>
@@ -17913,182 +17572,6 @@
                           <w:lang w:val="en-GB"/>
                         </w:rPr>
                       </w:pPr>
-                      <w:proofErr w:type="spellStart"/>
-                      <w:r>
-                        <w:rPr>
-                          <w:rFonts w:ascii="Consolas" w:hAnsi="Consolas" w:cs="Consolas"/>
-                          <w:color w:val="000000"/>
-                          <w:sz w:val="20"/>
-                          <w:szCs w:val="20"/>
-                          <w:lang w:val="en-GB"/>
-                        </w:rPr>
-                        <w:t>putData</w:t>
-                      </w:r>
-                      <w:proofErr w:type="spellEnd"/>
-                      <w:r>
-                        <w:rPr>
-                          <w:rFonts w:ascii="Consolas" w:hAnsi="Consolas" w:cs="Consolas"/>
-                          <w:color w:val="000000"/>
-                          <w:sz w:val="20"/>
-                          <w:szCs w:val="20"/>
-                          <w:lang w:val="en-GB"/>
-                        </w:rPr>
-                        <w:t xml:space="preserve"> </w:t>
-                      </w:r>
-                      <w:proofErr w:type="spellStart"/>
-                      <w:r>
-                        <w:rPr>
-                          <w:rFonts w:ascii="Consolas" w:hAnsi="Consolas" w:cs="Consolas"/>
-                          <w:color w:val="000000"/>
-                          <w:sz w:val="20"/>
-                          <w:szCs w:val="20"/>
-                          <w:lang w:val="en-GB"/>
-                        </w:rPr>
-                        <w:t>cachePath</w:t>
-                      </w:r>
-                      <w:proofErr w:type="spellEnd"/>
-                      <w:r>
-                        <w:rPr>
-                          <w:rFonts w:ascii="Consolas" w:hAnsi="Consolas" w:cs="Consolas"/>
-                          <w:color w:val="000000"/>
-                          <w:sz w:val="20"/>
-                          <w:szCs w:val="20"/>
-                          <w:lang w:val="en-GB"/>
-                        </w:rPr>
-                        <w:t>=/alarms/fire key=BEGINMEMCACHE body=/alarms/fire</w:t>
-                      </w:r>
-                    </w:p>
-                    <w:p>
-                      <w:pPr>
-                        <w:autoSpaceDE w:val="0"/>
-                        <w:autoSpaceDN w:val="0"/>
-                        <w:adjustRightInd w:val="0"/>
-                        <w:spacing w:after="0" w:line="240" w:lineRule="auto"/>
-                        <w:rPr>
-                          <w:rFonts w:ascii="Consolas" w:hAnsi="Consolas" w:cs="Consolas"/>
-                          <w:color w:val="000000"/>
-                          <w:sz w:val="20"/>
-                          <w:szCs w:val="20"/>
-                          <w:lang w:val="en-GB"/>
-                        </w:rPr>
-                      </w:pPr>
-                      <w:r>
-                        <w:rPr>
-                          <w:rFonts w:ascii="Consolas" w:hAnsi="Consolas" w:cs="Consolas"/>
-                          <w:color w:val="000000"/>
-                          <w:sz w:val="20"/>
-                          <w:szCs w:val="20"/>
-                          <w:lang w:val="en-GB"/>
-                        </w:rPr>
-                        <w:t>[…]</w:t>
-                      </w:r>
-                    </w:p>
-                    <w:p>
-                      <w:pPr>
-                        <w:autoSpaceDE w:val="0"/>
-                        <w:autoSpaceDN w:val="0"/>
-                        <w:adjustRightInd w:val="0"/>
-                        <w:spacing w:after="0" w:line="240" w:lineRule="auto"/>
-                        <w:rPr>
-                          <w:rFonts w:ascii="Consolas" w:hAnsi="Consolas" w:cs="Consolas"/>
-                          <w:sz w:val="20"/>
-                          <w:szCs w:val="20"/>
-                          <w:lang w:val="en-GB"/>
-                        </w:rPr>
-                      </w:pPr>
-                      <w:proofErr w:type="spellStart"/>
-                      <w:r>
-                        <w:rPr>
-                          <w:rFonts w:ascii="Consolas" w:hAnsi="Consolas" w:cs="Consolas"/>
-                          <w:color w:val="000000"/>
-                          <w:sz w:val="20"/>
-                          <w:szCs w:val="20"/>
-                          <w:lang w:val="en-GB"/>
-                        </w:rPr>
-                        <w:t>putData</w:t>
-                      </w:r>
-                      <w:proofErr w:type="spellEnd"/>
-                      <w:r>
-                        <w:rPr>
-                          <w:rFonts w:ascii="Consolas" w:hAnsi="Consolas" w:cs="Consolas"/>
-                          <w:color w:val="000000"/>
-                          <w:sz w:val="20"/>
-                          <w:szCs w:val="20"/>
-                          <w:lang w:val="en-GB"/>
-                        </w:rPr>
-                        <w:t xml:space="preserve"> </w:t>
-                      </w:r>
-                      <w:proofErr w:type="spellStart"/>
-                      <w:r>
-                        <w:rPr>
-                          <w:rFonts w:ascii="Consolas" w:hAnsi="Consolas" w:cs="Consolas"/>
-                          <w:color w:val="000000"/>
-                          <w:sz w:val="20"/>
-                          <w:szCs w:val="20"/>
-                          <w:lang w:val="en-GB"/>
-                        </w:rPr>
-                        <w:t>cachePath</w:t>
-                      </w:r>
-                      <w:proofErr w:type="spellEnd"/>
-                      <w:r>
-                        <w:rPr>
-                          <w:rFonts w:ascii="Consolas" w:hAnsi="Consolas" w:cs="Consolas"/>
-                          <w:color w:val="000000"/>
-                          <w:sz w:val="20"/>
-                          <w:szCs w:val="20"/>
-                          <w:lang w:val="en-GB"/>
-                        </w:rPr>
-                        <w:t>=/</w:t>
-                      </w:r>
-                      <w:proofErr w:type="spellStart"/>
-                      <w:r>
-                        <w:rPr>
-                          <w:rFonts w:ascii="Consolas" w:hAnsi="Consolas" w:cs="Consolas"/>
-                          <w:color w:val="000000"/>
-                          <w:sz w:val="20"/>
-                          <w:szCs w:val="20"/>
-                          <w:lang w:val="en-GB"/>
-                        </w:rPr>
-                        <w:t>Kalima_Password_json</w:t>
-                      </w:r>
-                      <w:proofErr w:type="spellEnd"/>
-                      <w:r>
-                        <w:rPr>
-                          <w:rFonts w:ascii="Consolas" w:hAnsi="Consolas" w:cs="Consolas"/>
-                          <w:color w:val="000000"/>
-                          <w:sz w:val="20"/>
-                          <w:szCs w:val="20"/>
-                          <w:lang w:val="en-GB"/>
-                        </w:rPr>
-                        <w:t xml:space="preserve"> key=ENDMEMCACHE body=/</w:t>
-                      </w:r>
-                      <w:proofErr w:type="spellStart"/>
-                      <w:r>
-                        <w:rPr>
-                          <w:rFonts w:ascii="Consolas" w:hAnsi="Consolas" w:cs="Consolas"/>
-                          <w:color w:val="000000"/>
-                          <w:sz w:val="20"/>
-                          <w:szCs w:val="20"/>
-                          <w:lang w:val="en-GB"/>
-                        </w:rPr>
-                        <w:t>Kalima_Password_json</w:t>
-                      </w:r>
-                      <w:proofErr w:type="spellEnd"/>
-                    </w:p>
-                    <w:p>
-                      <w:pPr>
-                        <w:autoSpaceDE w:val="0"/>
-                        <w:autoSpaceDN w:val="0"/>
-                        <w:adjustRightInd w:val="0"/>
-                        <w:spacing w:after="0" w:line="240" w:lineRule="auto"/>
-                        <w:rPr>
-                          <w:rFonts w:ascii="Consolas" w:hAnsi="Consolas" w:cs="Consolas"/>
-                          <w:color w:val="000000"/>
-                          <w:sz w:val="20"/>
-                          <w:szCs w:val="20"/>
-                          <w:lang w:val="en-GB"/>
-                        </w:rPr>
-                      </w:pPr>
                       <w:r>
                         <w:rPr>
                           <w:rFonts w:ascii="Consolas" w:hAnsi="Consolas" w:cs="Consolas"/>
@@ -20433,206 +19916,15 @@
       </w:r>
     </w:p>
     <w:p>
-      <w:r>
-        <w:t>Le programme se lance réellement une fois que « Go » s’affiche.</w:t>
-      </w:r>
-    </w:p>
-    <w:p>
-      <w:pPr>
-        <w:rPr>
-          <w:rFonts w:ascii="Consolas" w:hAnsi="Consolas" w:cs="Consolas"/>
-          <w:color w:val="000000" w:themeColor="text1"/>
-          <w:sz w:val="20"/>
-          <w:szCs w:val="20"/>
-        </w:rPr>
-      </w:pPr>
-      <w:r>
-        <w:t>Dans notre exemple</w:t>
-      </w:r>
-      <w:r>
-        <w:t xml:space="preserve">, le client va envoyer 10 messages en 10 secondes. Les messages seront reçus par tous les nodes autorisés sur la cache </w:t>
-      </w:r>
-      <w:proofErr w:type="spellStart"/>
-      <w:r>
-        <w:t>path</w:t>
-      </w:r>
-      <w:proofErr w:type="spellEnd"/>
-      <w:r>
-        <w:t xml:space="preserve"> en question, dont le vôtre. Ainsi, vous devez voir dans les logs une ligne pour chaque message envoyé (lignes commençant </w:t>
-      </w:r>
-      <w:r>
-        <w:t>par «</w:t>
-      </w:r>
-      <w:r>
-        <w:t> </w:t>
-      </w:r>
-      <w:proofErr w:type="spellStart"/>
-      <w:r>
-        <w:rPr>
-          <w:rFonts w:ascii="Consolas" w:hAnsi="Consolas" w:cs="Consolas"/>
-          <w:color w:val="000000" w:themeColor="text1"/>
-          <w:sz w:val="20"/>
-          <w:szCs w:val="20"/>
-        </w:rPr>
-        <w:t>StoreLocal</w:t>
-      </w:r>
-      <w:proofErr w:type="spellEnd"/>
-      <w:r>
-        <w:rPr>
-          <w:rFonts w:ascii="Consolas" w:hAnsi="Consolas" w:cs="Consolas"/>
-          <w:color w:val="000000" w:themeColor="text1"/>
-          <w:sz w:val="20"/>
-          <w:szCs w:val="20"/>
-        </w:rPr>
-        <w:t> »)</w:t>
-      </w:r>
-      <w:r>
-        <w:t xml:space="preserve">. </w:t>
-      </w:r>
-      <w:r>
-        <w:t>Pour chaque message reçu dans /</w:t>
-      </w:r>
-      <w:proofErr w:type="spellStart"/>
-      <w:r>
-        <w:t>sensors</w:t>
-      </w:r>
-      <w:proofErr w:type="spellEnd"/>
-      <w:r>
-        <w:t xml:space="preserve">, on lance le script </w:t>
-      </w:r>
-      <w:r>
-        <w:t>sensors.js</w:t>
-      </w:r>
-      <w:r>
-        <w:t xml:space="preserve">. </w:t>
-      </w:r>
-      <w:r>
-        <w:t>Si vous avez répondez « Y » au début du programme, et que vous vous êtes correctement identifié sur git ensuite, vous dev</w:t>
-      </w:r>
-      <w:r>
-        <w:t>ri</w:t>
-      </w:r>
-      <w:r>
-        <w:t xml:space="preserve">ez voir dans les logs </w:t>
-      </w:r>
-      <w:r>
-        <w:t>les résultats du script.</w:t>
-      </w:r>
-      <w:r>
-        <w:t xml:space="preserve"> </w:t>
-      </w:r>
-    </w:p>
-    <w:p>
-      <w:pPr>
-        <w:autoSpaceDE w:val="0"/>
-        <w:autoSpaceDN w:val="0"/>
-        <w:adjustRightInd w:val="0"/>
-        <w:spacing w:after="0" w:line="240" w:lineRule="auto"/>
-        <w:rPr>
-          <w:rFonts w:ascii="Consolas" w:hAnsi="Consolas" w:cs="Consolas"/>
-          <w:color w:val="000000" w:themeColor="text1"/>
-          <w:sz w:val="20"/>
-          <w:szCs w:val="20"/>
-        </w:rPr>
-      </w:pPr>
-      <w:r>
-        <w:t>Enfin, les messages seront supprimés un à un, puisque le TTL a été configuré sur 10 secondes. Vous devez donc voir les transactions dans les logs (lignes commençant par « </w:t>
-      </w:r>
-      <w:proofErr w:type="spellStart"/>
-      <w:r>
-        <w:rPr>
-          <w:rFonts w:ascii="Consolas" w:hAnsi="Consolas" w:cs="Consolas"/>
-          <w:color w:val="000000" w:themeColor="text1"/>
-          <w:sz w:val="20"/>
-          <w:szCs w:val="20"/>
-        </w:rPr>
-        <w:t>StoreLocal</w:t>
-      </w:r>
-      <w:proofErr w:type="spellEnd"/>
-      <w:r>
-        <w:rPr>
-          <w:rFonts w:ascii="Consolas" w:hAnsi="Consolas" w:cs="Consolas"/>
-          <w:color w:val="000000" w:themeColor="text1"/>
-          <w:sz w:val="20"/>
-          <w:szCs w:val="20"/>
-        </w:rPr>
-        <w:t xml:space="preserve"> </w:t>
-      </w:r>
-      <w:proofErr w:type="spellStart"/>
-      <w:r>
-        <w:rPr>
-          <w:rFonts w:ascii="Consolas" w:hAnsi="Consolas" w:cs="Consolas"/>
-          <w:color w:val="000000" w:themeColor="text1"/>
-          <w:sz w:val="20"/>
-          <w:szCs w:val="20"/>
-        </w:rPr>
-        <w:t>remove</w:t>
-      </w:r>
-      <w:proofErr w:type="spellEnd"/>
-      <w:r>
-        <w:rPr>
-          <w:rFonts w:ascii="Consolas" w:hAnsi="Consolas" w:cs="Consolas"/>
-          <w:color w:val="000000" w:themeColor="text1"/>
-          <w:sz w:val="20"/>
-          <w:szCs w:val="20"/>
-        </w:rPr>
-        <w:t xml:space="preserve"> »). </w:t>
-      </w:r>
-    </w:p>
-    <w:p>
-      <w:pPr>
-        <w:autoSpaceDE w:val="0"/>
-        <w:autoSpaceDN w:val="0"/>
-        <w:adjustRightInd w:val="0"/>
-        <w:spacing w:after="0" w:line="240" w:lineRule="auto"/>
-        <w:rPr>
-          <w:rFonts w:ascii="Consolas" w:hAnsi="Consolas" w:cs="Consolas"/>
-          <w:color w:val="000000" w:themeColor="text1"/>
-          <w:sz w:val="20"/>
-          <w:szCs w:val="20"/>
-        </w:rPr>
-      </w:pPr>
-    </w:p>
-    <w:p>
       <w:pPr>
         <w:pStyle w:val="Titre2"/>
       </w:pPr>
-      <w:bookmarkStart w:id="11" w:name="_Toc95262144"/>
+      <w:bookmarkStart w:id="12" w:name="_Toc95262144"/>
       <w:r>
         <w:t>Exemple 2</w:t>
       </w:r>
-      <w:bookmarkEnd w:id="11"/>
+      <w:bookmarkEnd w:id="12"/>
     </w:p>
-    <w:p>
-      <w:r>
-        <w:t xml:space="preserve">L’exemple 2 vous permettra d’envoyer ou de supprimer un message sur un cache </w:t>
-      </w:r>
-      <w:proofErr w:type="spellStart"/>
-      <w:r>
-        <w:t>path</w:t>
-      </w:r>
-      <w:proofErr w:type="spellEnd"/>
-      <w:r>
-        <w:t xml:space="preserve">. Ici nous choisissons, tous les paramètres qui composent la commande d’envoi de message vers la </w:t>
-      </w:r>
-      <w:proofErr w:type="spellStart"/>
-      <w:r>
-        <w:t>BlockChain</w:t>
-      </w:r>
-      <w:proofErr w:type="spellEnd"/>
-      <w:r>
-        <w:t xml:space="preserve">. Ainsi, vous devrez choisir vous-même le cache </w:t>
-      </w:r>
-      <w:proofErr w:type="spellStart"/>
-      <w:r>
-        <w:t>path</w:t>
-      </w:r>
-      <w:proofErr w:type="spellEnd"/>
-      <w:r>
-        <w:t>, la clé et la valeur du message que vous souhaitez. Ainsi, après le Go vous aurez :</w:t>
-      </w:r>
-    </w:p>
-    <w:p/>
     <w:p>
       <w:r>
         <w:rPr>
@@ -20641,16 +19933,16 @@
         <mc:AlternateContent>
           <mc:Choice Requires="wps">
             <w:drawing>
-              <wp:anchor distT="45720" distB="45720" distL="114300" distR="114300" simplePos="0" relativeHeight="251681792" behindDoc="0" locked="0" layoutInCell="1" allowOverlap="1" wp14:anchorId="24A24E94" wp14:editId="01AD4256">
+              <wp:anchor distT="45720" distB="45720" distL="114300" distR="114300" simplePos="0" relativeHeight="251681792" behindDoc="0" locked="0" layoutInCell="1" allowOverlap="1" wp14:anchorId="24A24E94" wp14:editId="79269FB4">
                 <wp:simplePos x="0" y="0"/>
                 <wp:positionH relativeFrom="margin">
-                  <wp:posOffset>0</wp:posOffset>
+                  <wp:align>left</wp:align>
                 </wp:positionH>
                 <wp:positionV relativeFrom="paragraph">
-                  <wp:posOffset>335280</wp:posOffset>
+                  <wp:posOffset>982345</wp:posOffset>
                 </wp:positionV>
                 <wp:extent cx="5734050" cy="1404620"/>
-                <wp:effectExtent l="0" t="0" r="19050" b="10160"/>
+                <wp:effectExtent l="0" t="0" r="19050" b="27940"/>
                 <wp:wrapSquare wrapText="bothSides"/>
                 <wp:docPr id="13" name="Zone de texte 2"/>
                 <wp:cNvGraphicFramePr>
@@ -21033,7 +20325,7 @@
           </mc:Choice>
           <mc:Fallback>
             <w:pict>
-              <v:shape w14:anchorId="24A24E94" id="_x0000_s1038" type="#_x0000_t202" style="position:absolute;margin-left:0;margin-top:26.4pt;width:451.5pt;height:110.6pt;z-index:251681792;visibility:visible;mso-wrap-style:square;mso-width-percent:0;mso-height-percent:200;mso-wrap-distance-left:9pt;mso-wrap-distance-top:3.6pt;mso-wrap-distance-right:9pt;mso-wrap-distance-bottom:3.6pt;mso-position-horizontal:absolute;mso-position-horizontal-relative:margin;mso-position-vertical:absolute;mso-position-vertical-relative:text;mso-width-percent:0;mso-height-percent:200;mso-width-relative:margin;mso-height-relative:margin;v-text-anchor:top" o:gfxdata="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" fillcolor="#e7e6e6 [3214]">
+              <v:shape w14:anchorId="24A24E94" id="_x0000_s1038" type="#_x0000_t202" style="position:absolute;margin-left:0;margin-top:77.35pt;width:451.5pt;height:110.6pt;z-index:251681792;visibility:visible;mso-wrap-style:square;mso-width-percent:0;mso-height-percent:200;mso-wrap-distance-left:9pt;mso-wrap-distance-top:3.6pt;mso-wrap-distance-right:9pt;mso-wrap-distance-bottom:3.6pt;mso-position-horizontal:left;mso-position-horizontal-relative:margin;mso-position-vertical:absolute;mso-position-vertical-relative:text;mso-width-percent:0;mso-height-percent:200;mso-width-relative:margin;mso-height-relative:margin;v-text-anchor:top" o:gfxdata="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" fillcolor="#e7e6e6 [3214]">
                 <v:textbox style="mso-fit-shape-to-text:t">
                   <w:txbxContent>
                     <w:p>
@@ -21374,42 +20666,71 @@
           </mc:Fallback>
         </mc:AlternateContent>
       </w:r>
+      <w:r>
+        <w:t xml:space="preserve">L’exemple 2 vous permettra d’envoyer ou de supprimer un message sur un cache </w:t>
+      </w:r>
+      <w:proofErr w:type="spellStart"/>
+      <w:r>
+        <w:t>path</w:t>
+      </w:r>
+      <w:proofErr w:type="spellEnd"/>
+      <w:r>
+        <w:t xml:space="preserve">. Ici nous choisissons, tous les paramètres qui composent la commande d’envoi de message vers la </w:t>
+      </w:r>
+      <w:proofErr w:type="spellStart"/>
+      <w:r>
+        <w:t>BlockChain</w:t>
+      </w:r>
+      <w:proofErr w:type="spellEnd"/>
+      <w:r>
+        <w:t xml:space="preserve">. Ainsi, vous devrez choisir vous-même le cache </w:t>
+      </w:r>
+      <w:proofErr w:type="spellStart"/>
+      <w:r>
+        <w:t>path</w:t>
+      </w:r>
+      <w:proofErr w:type="spellEnd"/>
+      <w:r>
+        <w:t>, la clé et la valeur du message que vous souhaitez. Ainsi, après le Go vous aurez :</w:t>
+      </w:r>
+    </w:p>
+    <w:p/>
+    <w:p>
+      <w:r>
+        <w:t xml:space="preserve">L’exemple ci-dessus enverra la clé « test » avec la valeur « hello » sur le cache </w:t>
+      </w:r>
+      <w:proofErr w:type="spellStart"/>
+      <w:r>
+        <w:t>path</w:t>
+      </w:r>
+      <w:proofErr w:type="spellEnd"/>
+      <w:r>
+        <w:t xml:space="preserve"> « /</w:t>
+      </w:r>
+      <w:proofErr w:type="spellStart"/>
+      <w:r>
+        <w:t>sensors</w:t>
+      </w:r>
+      <w:proofErr w:type="spellEnd"/>
+      <w:r>
+        <w:t xml:space="preserve"> » de la Blockchain. Cela correspond ici à un ajout. Si on décide de supprimer un élément à la place, les étapes seront les mêmes </w:t>
+      </w:r>
+      <w:r>
+        <w:t>mais</w:t>
+      </w:r>
+      <w:r>
+        <w:t xml:space="preserve"> la valeur ne sera pas demandée</w:t>
+      </w:r>
+      <w:r>
+        <w:t xml:space="preserve"> (on supprime en fonction de la clé, la valeur n’est pas importante)</w:t>
+      </w:r>
+      <w:r>
+        <w:t>.</w:t>
+      </w:r>
     </w:p>
     <w:p>
       <w:r>
-        <w:t xml:space="preserve">L’exemple ci-dessus enverra la clé « test » avec la valeur « hello » sur le cache </w:t>
-      </w:r>
-      <w:proofErr w:type="spellStart"/>
-      <w:r>
-        <w:t>path</w:t>
-      </w:r>
-      <w:proofErr w:type="spellEnd"/>
-      <w:r>
-        <w:t xml:space="preserve"> « /</w:t>
-      </w:r>
-      <w:proofErr w:type="spellStart"/>
-      <w:r>
-        <w:t>sensors</w:t>
-      </w:r>
-      <w:proofErr w:type="spellEnd"/>
-      <w:r>
-        <w:t xml:space="preserve"> » de la Blockchain. Cela correspond ici à un ajout. Si on décide de supprimer un élément à la place, les étapes seront les mêmes </w:t>
-      </w:r>
-      <w:r>
-        <w:t>mais</w:t>
-      </w:r>
-      <w:r>
-        <w:t xml:space="preserve"> la valeur ne sera pas demandée</w:t>
-      </w:r>
-      <w:r>
-        <w:t xml:space="preserve"> (on supprime en fonction de la clé, la valeur n’est pas importante)</w:t>
-      </w:r>
-      <w:r>
-        <w:t>.</w:t>
-      </w:r>
-    </w:p>
-    <w:p>
-      <w:r>
+        <w:lastRenderedPageBreak/>
         <w:t>À noter que si l’on ajoute une clé qui existe déjà avec une valeur différente, cela remplacera l’ancienne clé.</w:t>
       </w:r>
     </w:p>
@@ -21417,11 +20738,11 @@
       <w:pPr>
         <w:pStyle w:val="Titre1"/>
       </w:pPr>
-      <w:bookmarkStart w:id="12" w:name="_Toc95262145"/>
+      <w:bookmarkStart w:id="13" w:name="_Toc95262145"/>
       <w:r>
         <w:t>Erreurs possibles</w:t>
       </w:r>
-      <w:bookmarkEnd w:id="12"/>
+      <w:bookmarkEnd w:id="13"/>
     </w:p>
     <w:p>
       <w:pPr>
@@ -21438,15 +20759,7 @@
       </w:pPr>
     </w:p>
     <w:p>
-      <w:pPr>
-        <w:rPr>
-          <w:color w:val="FF0000"/>
-        </w:rPr>
-      </w:pPr>
-      <w:r>
-        <w:rPr>
-          <w:color w:val="FF0000"/>
-        </w:rPr>
+      <w:r>
         <w:t xml:space="preserve">S’il ne se passe rien après le « Go » il y’a plusieurs possibilités : </w:t>
       </w:r>
     </w:p>
@@ -21457,14 +20770,8 @@
           <w:ilvl w:val="0"/>
           <w:numId w:val="2"/>
         </w:numPr>
-        <w:rPr>
-          <w:color w:val="FF0000"/>
-        </w:rPr>
       </w:pPr>
       <w:r>
-        <w:rPr>
-          <w:color w:val="FF0000"/>
-        </w:rPr>
         <w:t>Vous n’êtes pas autorisé sur la blockchain</w:t>
       </w:r>
     </w:p>
@@ -21475,14 +20782,8 @@
           <w:ilvl w:val="0"/>
           <w:numId w:val="2"/>
         </w:numPr>
-        <w:rPr>
-          <w:color w:val="FF0000"/>
-        </w:rPr>
       </w:pPr>
       <w:r>
-        <w:rPr>
-          <w:color w:val="FF0000"/>
-        </w:rPr>
         <w:t xml:space="preserve">Vous avez fait une erreur dans le fichier de config </w:t>
       </w:r>
     </w:p>
@@ -21493,47 +20794,9 @@
           <w:ilvl w:val="0"/>
           <w:numId w:val="2"/>
         </w:numPr>
-        <w:rPr>
-          <w:color w:val="FF0000"/>
-        </w:rPr>
       </w:pPr>
       <w:r>
-        <w:rPr>
-          <w:color w:val="FF0000"/>
-        </w:rPr>
         <w:t>Vous n’êtes pas connecté à Internet</w:t>
-      </w:r>
-    </w:p>
-    <w:p>
-      <w:pPr>
-        <w:pStyle w:val="Paragraphedeliste"/>
-        <w:numPr>
-          <w:ilvl w:val="0"/>
-          <w:numId w:val="2"/>
-        </w:numPr>
-        <w:rPr>
-          <w:color w:val="FF0000"/>
-        </w:rPr>
-      </w:pPr>
-      <w:r>
-        <w:rPr>
-          <w:color w:val="FF0000"/>
-        </w:rPr>
-        <w:t xml:space="preserve">Il arrive que votre </w:t>
-      </w:r>
-      <w:proofErr w:type="spellStart"/>
-      <w:r>
-        <w:rPr>
-          <w:color w:val="FF0000"/>
-        </w:rPr>
-        <w:t>device</w:t>
-      </w:r>
-      <w:proofErr w:type="spellEnd"/>
-      <w:r>
-        <w:rPr>
-          <w:color w:val="FF0000"/>
-        </w:rPr>
-        <w:t xml:space="preserve"> ne soit plus accepté par la Blockchain. Il faut donc le refaire valider.</w:t>
       </w:r>
     </w:p>
     <w:sectPr>

</xml_diff>